<commit_message>
Update: Mudanças na história de usuario
</commit_message>
<xml_diff>
--- a/Documentos/Descritivo-visão-projeto.docx
+++ b/Documentos/Descritivo-visão-projeto.docx
@@ -18,6 +18,7 @@
     </w:p>
     <w:p>
       <w:pPr>
+        <w:ind w:firstLine="720"/>
         <w:contextualSpacing w:val="0"/>
         <w:rPr/>
       </w:pPr>
@@ -27,17 +28,12 @@
         </w:rPr>
         <w:t xml:space="preserve">Atualmente a Atento enfrenta um grande impasse em gerar e administrar vagas em seus portais de recrutamento, devido à enorme demanda de candidaturas para suas respectivas vagas. Foi apresentado um cenário, onde eles recebem 17.000 candidatos e apenas 17% são </w:t>
       </w:r>
-      <w:commentRangeStart w:id="0"/>
       <w:r>
         <w:rPr>
           <w:rtl w:val="0"/>
         </w:rPr>
         <w:t xml:space="preserve">contratados</w:t>
       </w:r>
-      <w:commentRangeEnd w:id="0"/>
-      <w:r>
-        <w:commentReference w:id="0"/>
-      </w:r>
       <w:r>
         <w:rPr>
           <w:rtl w:val="0"/>
@@ -47,6 +43,7 @@
     </w:p>
     <w:p>
       <w:pPr>
+        <w:ind w:firstLine="720"/>
         <w:contextualSpacing w:val="0"/>
         <w:rPr/>
       </w:pPr>
@@ -54,7 +51,20 @@
         <w:rPr>
           <w:rtl w:val="0"/>
         </w:rPr>
-        <w:t xml:space="preserve">No atual sistema, o usuário se candidata em uma ou mais vagas na empresa acessando portais como: Facebook (Imagem 1) (Que disponibiliza um Chatbot, onde o candidato responde a perguntas seletivas e chega a uma determinada vaga por filtros como: cidade em que reside ou tem a disponibilidade de trabalho; escolaridade, etc.); e o site. Após responder as perguntas iniciais, o candidato é direcionado ao portal de talentos. O portal provê ao candidato uma plataforma onde é possível realizar provas de conhecimento geral e/ou provas técnicas. Isto é, ele pode realizar uma prova de aproximadamente 10 perguntas e logo em seguida já recebe um feedback se foi aprovado ou não. Caso aprovado, pode verificar a disponibilidade existente ou realizar o agendamento da entrevista final.</w:t>
+        <w:t xml:space="preserve">No atual sistema, o usuário pode se candidatar às vagas da empresa por meio de sites como: Facebook (Que disponibiliza um Chatbot, onde o candidato responde a perguntas seletivas e chega a uma determinada vaga por filtros como: cidade em que reside, escolaridade, etc.). </w:t>
+      </w:r>
+    </w:p>
+    <w:p>
+      <w:pPr>
+        <w:ind w:firstLine="720"/>
+        <w:contextualSpacing w:val="0"/>
+        <w:rPr/>
+      </w:pPr>
+      <w:r>
+        <w:rPr>
+          <w:rtl w:val="0"/>
+        </w:rPr>
+        <w:t xml:space="preserve">Quando há compatibilidade para a vaga, o RH envia o acesso do portal por e-mail. O portal provê ao candidato uma plataforma onde é possível realizar provas de conhecimento geral e/ou provas técnicas. Isto é, ele pode realizar uma prova de aproximadamente 10 perguntas e logo em seguida já recebe um feedback. Caso aprovado, pode realizar o agendamento da entrevista final. Caso o candidato seja reprovado duas vezes no teste e ainda exista interesse para a candidatura, o candidato deve contatar a Atento para marcar uma prova presencial.</w:t>
       </w:r>
     </w:p>
     <w:p>
@@ -67,19 +77,19 @@
         <w:rPr/>
         <w:drawing>
           <wp:inline distB="114300" distT="114300" distL="114300" distR="114300">
-            <wp:extent cx="3866198" cy="3201595"/>
+            <wp:extent cx="4953851" cy="2839403"/>
             <wp:effectExtent b="12700" l="12700" r="12700" t="12700"/>
-            <wp:docPr id="1" name="image4.png"/>
+            <wp:docPr id="1" name="image2.png"/>
             <a:graphic>
               <a:graphicData uri="http://schemas.openxmlformats.org/drawingml/2006/picture">
                 <pic:pic>
                   <pic:nvPicPr>
-                    <pic:cNvPr id="0" name="image4.png"/>
+                    <pic:cNvPr id="0" name="image2.png"/>
                     <pic:cNvPicPr preferRelativeResize="0"/>
                   </pic:nvPicPr>
                   <pic:blipFill>
                     <a:blip r:embed="rId7"/>
-                    <a:srcRect b="0" l="0" r="0" t="0"/>
+                    <a:srcRect b="0" l="0" r="0" t="30535"/>
                     <a:stretch>
                       <a:fillRect/>
                     </a:stretch>
@@ -87,12 +97,12 @@
                   <pic:spPr>
                     <a:xfrm>
                       <a:off x="0" y="0"/>
-                      <a:ext cx="3866198" cy="3201595"/>
+                      <a:ext cx="4953851" cy="2839403"/>
                     </a:xfrm>
                     <a:prstGeom prst="rect"/>
                     <a:ln w="12700">
                       <a:solidFill>
-                        <a:srgbClr val="000000"/>
+                        <a:srgbClr val="CCCCCC"/>
                       </a:solidFill>
                       <a:prstDash val="solid"/>
                     </a:ln>
@@ -132,10 +142,11 @@
     </w:p>
     <w:p>
       <w:pPr>
+        <w:ind w:firstLine="720"/>
         <w:contextualSpacing w:val="0"/>
         <w:rPr/>
       </w:pPr>
-      <w:commentRangeStart w:id="1"/>
+      <w:commentRangeStart w:id="0"/>
       <w:r>
         <w:rPr>
           <w:rtl w:val="0"/>
@@ -153,20 +164,12 @@
         <w:rPr>
           <w:rtl w:val="0"/>
         </w:rPr>
-        <w:t xml:space="preserve"> contendo todas as informações do processo anterior. A partir deste momento, cabe ao analista de recrutamento realizar a análise dos requisitos da vaga correspondente e comparar com as informações disponibilizadas pelo candidato. Esta análise gera um grande gargalo no processo inteiro de contratação, pois é quando se descobre que a maioria dos interessados não estão aptos para a contratação. </w:t>
-      </w:r>
-      <w:commentRangeEnd w:id="1"/>
-      <w:r>
-        <w:commentReference w:id="1"/>
-      </w:r>
-      <w:r>
-        <w:rPr>
-          <w:rtl w:val="0"/>
-        </w:rPr>
-      </w:r>
-    </w:p>
-    <w:p>
-      <w:pPr>
+        <w:t xml:space="preserve"> contendo todas as informações do processo anterior. A partir deste momento, cabe ao analista de recrutamento realizar a análise dos requisitos da vaga correspondente e comparar com as informações disponibilizadas pelo candidato. </w:t>
+      </w:r>
+    </w:p>
+    <w:p>
+      <w:pPr>
+        <w:ind w:firstLine="720"/>
         <w:contextualSpacing w:val="0"/>
         <w:rPr/>
       </w:pPr>
@@ -174,43 +177,53 @@
         <w:rPr>
           <w:rtl w:val="0"/>
         </w:rPr>
-        <w:t xml:space="preserve">Quando há compatibilidade para a vaga, o RH envia o acesso do portal por e-mail, assim o candidato poderá acessar o portal do candidato e realizar as provas necessárias para a vaga. </w:t>
-      </w:r>
-      <w:r>
-        <w:rPr>
-          <w:rtl w:val="0"/>
-        </w:rPr>
-      </w:r>
-    </w:p>
-    <w:p>
-      <w:pPr>
-        <w:contextualSpacing w:val="0"/>
-        <w:rPr>
-          <w:b w:val="1"/>
-        </w:rPr>
-      </w:pPr>
-      <w:r>
-        <w:rPr>
-          <w:b w:val="1"/>
-          <w:rtl w:val="0"/>
-        </w:rPr>
-        <w:t xml:space="preserve">2. Descritivo de Solução da Proposta</w:t>
-      </w:r>
-    </w:p>
-    <w:p>
-      <w:pPr>
+        <w:t xml:space="preserve">Esta análise gera um grande gargalo no processo inteiro de contratação, pois é quando se descobre que a maioria dos interessados não estão aptos para a contratação. </w:t>
+      </w:r>
+      <w:commentRangeEnd w:id="0"/>
+      <w:r>
+        <w:commentReference w:id="0"/>
+      </w:r>
+      <w:r>
+        <w:rPr>
+          <w:rtl w:val="0"/>
+        </w:rPr>
+      </w:r>
+    </w:p>
+    <w:p>
+      <w:pPr>
+        <w:ind w:firstLine="720"/>
         <w:contextualSpacing w:val="0"/>
         <w:rPr/>
       </w:pPr>
       <w:r>
         <w:rPr>
-          <w:rtl w:val="0"/>
-        </w:rPr>
-        <w:t xml:space="preserve">Sistema possui área onde possibilita a criação de um departamento (inserindo o nome dele e os integrantes) e criação de vagas (disponibilizando os requisitos necessários, departamento que ela está relacionada e as provas que necessitam ser realizadas). As provas são geradas aleatoriamente utilizando o banco de questões. </w:t>
-      </w:r>
-    </w:p>
-    <w:p>
-      <w:pPr>
+          <w:highlight w:val="white"/>
+          <w:rtl w:val="0"/>
+        </w:rPr>
+        <w:t xml:space="preserve">A </w:t>
+      </w:r>
+      <w:r>
+        <w:rPr>
+          <w:highlight w:val="white"/>
+          <w:rtl w:val="0"/>
+        </w:rPr>
+        <w:t xml:space="preserve">premissas da nova solução é obter um software que gerencie o processo de recrutamento ligando a pessoa certa para a vaga adequada pois pois perde-se muito tempo fazendo esse processo </w:t>
+      </w:r>
+      <w:r>
+        <w:rPr>
+          <w:rtl w:val="0"/>
+        </w:rPr>
+        <w:t xml:space="preserve">manualmente.</w:t>
+      </w:r>
+      <w:r>
+        <w:rPr>
+          <w:rtl w:val="0"/>
+        </w:rPr>
+      </w:r>
+    </w:p>
+    <w:p>
+      <w:pPr>
+        <w:spacing w:line="276" w:lineRule="auto"/>
         <w:contextualSpacing w:val="0"/>
         <w:rPr/>
       </w:pPr>
@@ -218,11 +231,249 @@
         <w:rPr>
           <w:rtl w:val="0"/>
         </w:rPr>
-        <w:t xml:space="preserve">Candidato cria login básico, preenche o formulário WEB inicial com suas informações pessoais (formação acadêmica, cursos extracurriculares, experiência profissional e idiomas) e então seleciona a vaga desejada. </w:t>
-      </w:r>
-    </w:p>
-    <w:p>
-      <w:pPr>
+        <w:t xml:space="preserve">Ele contemplará no seu escopo:</w:t>
+      </w:r>
+    </w:p>
+    <w:p>
+      <w:pPr>
+        <w:numPr>
+          <w:ilvl w:val="0"/>
+          <w:numId w:val="4"/>
+        </w:numPr>
+        <w:ind w:left="720" w:hanging="360"/>
+        <w:contextualSpacing w:val="1"/>
+        <w:rPr/>
+      </w:pPr>
+      <w:r>
+        <w:rPr>
+          <w:rtl w:val="0"/>
+        </w:rPr>
+        <w:t xml:space="preserve">Cadastro de departamento</w:t>
+      </w:r>
+    </w:p>
+    <w:p>
+      <w:pPr>
+        <w:numPr>
+          <w:ilvl w:val="0"/>
+          <w:numId w:val="4"/>
+        </w:numPr>
+        <w:ind w:left="720" w:hanging="360"/>
+        <w:contextualSpacing w:val="1"/>
+        <w:rPr/>
+      </w:pPr>
+      <w:r>
+        <w:rPr>
+          <w:rtl w:val="0"/>
+        </w:rPr>
+        <w:t xml:space="preserve">Cadastramento de vagas</w:t>
+      </w:r>
+    </w:p>
+    <w:p>
+      <w:pPr>
+        <w:numPr>
+          <w:ilvl w:val="0"/>
+          <w:numId w:val="4"/>
+        </w:numPr>
+        <w:ind w:left="720" w:hanging="360"/>
+        <w:contextualSpacing w:val="1"/>
+        <w:rPr>
+          <w:u w:val="none"/>
+        </w:rPr>
+      </w:pPr>
+      <w:r>
+        <w:rPr>
+          <w:rtl w:val="0"/>
+        </w:rPr>
+        <w:t xml:space="preserve">Cadastramento de candidatos</w:t>
+      </w:r>
+    </w:p>
+    <w:p>
+      <w:pPr>
+        <w:numPr>
+          <w:ilvl w:val="0"/>
+          <w:numId w:val="4"/>
+        </w:numPr>
+        <w:ind w:left="720" w:hanging="360"/>
+        <w:contextualSpacing w:val="1"/>
+        <w:rPr>
+          <w:u w:val="none"/>
+        </w:rPr>
+      </w:pPr>
+      <w:r>
+        <w:rPr>
+          <w:rtl w:val="0"/>
+        </w:rPr>
+        <w:t xml:space="preserve">Candidatar para vagas</w:t>
+      </w:r>
+    </w:p>
+    <w:p>
+      <w:pPr>
+        <w:numPr>
+          <w:ilvl w:val="0"/>
+          <w:numId w:val="4"/>
+        </w:numPr>
+        <w:ind w:left="720" w:hanging="360"/>
+        <w:contextualSpacing w:val="1"/>
+        <w:rPr>
+          <w:u w:val="none"/>
+        </w:rPr>
+      </w:pPr>
+      <w:r>
+        <w:rPr>
+          <w:rtl w:val="0"/>
+        </w:rPr>
+        <w:t xml:space="preserve">Cadastramento de provas</w:t>
+      </w:r>
+    </w:p>
+    <w:p>
+      <w:pPr>
+        <w:numPr>
+          <w:ilvl w:val="0"/>
+          <w:numId w:val="4"/>
+        </w:numPr>
+        <w:ind w:left="720" w:hanging="360"/>
+        <w:contextualSpacing w:val="1"/>
+        <w:rPr>
+          <w:u w:val="none"/>
+        </w:rPr>
+      </w:pPr>
+      <w:r>
+        <w:rPr>
+          <w:rtl w:val="0"/>
+        </w:rPr>
+        <w:t xml:space="preserve">Aplicação de provas online</w:t>
+      </w:r>
+    </w:p>
+    <w:p>
+      <w:pPr>
+        <w:numPr>
+          <w:ilvl w:val="0"/>
+          <w:numId w:val="4"/>
+        </w:numPr>
+        <w:ind w:left="720" w:hanging="360"/>
+        <w:contextualSpacing w:val="1"/>
+        <w:rPr>
+          <w:u w:val="none"/>
+        </w:rPr>
+      </w:pPr>
+      <w:r>
+        <w:rPr>
+          <w:rtl w:val="0"/>
+        </w:rPr>
+        <w:t xml:space="preserve">Seleção manual</w:t>
+      </w:r>
+    </w:p>
+    <w:p>
+      <w:pPr>
+        <w:numPr>
+          <w:ilvl w:val="0"/>
+          <w:numId w:val="4"/>
+        </w:numPr>
+        <w:ind w:left="720" w:hanging="360"/>
+        <w:contextualSpacing w:val="1"/>
+        <w:rPr>
+          <w:u w:val="none"/>
+        </w:rPr>
+      </w:pPr>
+      <w:r>
+        <w:rPr>
+          <w:rtl w:val="0"/>
+        </w:rPr>
+        <w:t xml:space="preserve">Gerenciar datas para entrevista</w:t>
+      </w:r>
+    </w:p>
+    <w:p>
+      <w:pPr>
+        <w:numPr>
+          <w:ilvl w:val="0"/>
+          <w:numId w:val="4"/>
+        </w:numPr>
+        <w:ind w:left="720" w:hanging="360"/>
+        <w:contextualSpacing w:val="1"/>
+        <w:rPr>
+          <w:u w:val="none"/>
+        </w:rPr>
+      </w:pPr>
+      <w:r>
+        <w:rPr>
+          <w:rtl w:val="0"/>
+        </w:rPr>
+        <w:t xml:space="preserve">Marcar entrevistas</w:t>
+      </w:r>
+    </w:p>
+    <w:p>
+      <w:pPr>
+        <w:numPr>
+          <w:ilvl w:val="0"/>
+          <w:numId w:val="4"/>
+        </w:numPr>
+        <w:ind w:left="720" w:hanging="360"/>
+        <w:contextualSpacing w:val="1"/>
+        <w:rPr>
+          <w:u w:val="none"/>
+        </w:rPr>
+      </w:pPr>
+      <w:r>
+        <w:rPr>
+          <w:rtl w:val="0"/>
+        </w:rPr>
+        <w:t xml:space="preserve">Destruir conta</w:t>
+      </w:r>
+    </w:p>
+    <w:p>
+      <w:pPr>
+        <w:spacing w:line="276" w:lineRule="auto"/>
+        <w:contextualSpacing w:val="0"/>
+        <w:rPr>
+          <w:b w:val="1"/>
+        </w:rPr>
+      </w:pPr>
+      <w:r>
+        <w:rPr>
+          <w:rtl w:val="0"/>
+        </w:rPr>
+        <w:t xml:space="preserve">Detalhamento dos requisitos (itens de desenvolvimento e entrega)</w:t>
+      </w:r>
+      <w:r>
+        <w:rPr>
+          <w:b w:val="1"/>
+          <w:rtl w:val="0"/>
+        </w:rPr>
+        <w:t xml:space="preserve">:</w:t>
+      </w:r>
+    </w:p>
+    <w:p>
+      <w:pPr>
+        <w:numPr>
+          <w:ilvl w:val="0"/>
+          <w:numId w:val="2"/>
+        </w:numPr>
+        <w:spacing w:line="360" w:lineRule="auto"/>
+        <w:ind w:left="720" w:hanging="360"/>
+        <w:contextualSpacing w:val="1"/>
+        <w:rPr>
+          <w:b w:val="1"/>
+          <w:u w:val="none"/>
+        </w:rPr>
+      </w:pPr>
+      <w:r>
+        <w:rPr>
+          <w:b w:val="1"/>
+          <w:rtl w:val="0"/>
+        </w:rPr>
+        <w:t xml:space="preserve">Cadastro de departamento - </w:t>
+      </w:r>
+      <w:r>
+        <w:rPr>
+          <w:rtl w:val="0"/>
+        </w:rPr>
+        <w:t xml:space="preserve">Inclui o cadastro de departamento pelo Analista de RH com o nome e dados do responsável (Nome, e-mail e telefone).</w:t>
+      </w:r>
+    </w:p>
+    <w:p>
+      <w:pPr>
+        <w:spacing w:line="360" w:lineRule="auto"/>
+        <w:ind w:left="720" w:firstLine="0"/>
         <w:contextualSpacing w:val="0"/>
         <w:rPr/>
       </w:pPr>
@@ -230,11 +481,40 @@
         <w:rPr>
           <w:rtl w:val="0"/>
         </w:rPr>
-        <w:t xml:space="preserve">Após a seleção da vaga, o teste de conhecimento geral se inicia e, caso aprovado, o sistema  informa sua aprovação para a 2° etapa do processo e a Atento analisará a candidatura. Caso o candidato seja reprovado duas vezes no teste e ainda exista interesse para a candidatura, o candidato deve contatar a Atento e solicitar o desbloqueio da prova.</w:t>
-      </w:r>
-    </w:p>
-    <w:p>
-      <w:pPr>
+        <w:t xml:space="preserve">Se uma nova vaga está sendo criada deve existir a opção de copiar os dados de uma vaga já encerrada para os campos da nova. </w:t>
+      </w:r>
+    </w:p>
+    <w:p>
+      <w:pPr>
+        <w:numPr>
+          <w:ilvl w:val="0"/>
+          <w:numId w:val="2"/>
+        </w:numPr>
+        <w:spacing w:line="360" w:lineRule="auto"/>
+        <w:ind w:left="720" w:hanging="360"/>
+        <w:contextualSpacing w:val="1"/>
+        <w:rPr>
+          <w:b w:val="1"/>
+        </w:rPr>
+      </w:pPr>
+      <w:r>
+        <w:rPr>
+          <w:b w:val="1"/>
+          <w:rtl w:val="0"/>
+        </w:rPr>
+        <w:t xml:space="preserve">Cadastramento de vaga - </w:t>
+      </w:r>
+      <w:r>
+        <w:rPr>
+          <w:rtl w:val="0"/>
+        </w:rPr>
+        <w:t xml:space="preserve">Inclui o cadastro em si por um Analista de RH com título, quantidade de vagas, designação, Recrutadores, data desejada, status da vaga (Suspenso, Cancelado, Inativo, Concluído), área de atuação, local de atuação (Endereço do local de trabalho com CEP, estado e país), salário, departamento, data de abertura, experiência profissional, descrição da vaga, requisitos, benefícios e quais provas devem ser realizadas.</w:t>
+      </w:r>
+    </w:p>
+    <w:p>
+      <w:pPr>
+        <w:spacing w:line="360" w:lineRule="auto"/>
+        <w:ind w:left="720" w:firstLine="0"/>
         <w:contextualSpacing w:val="0"/>
         <w:rPr/>
       </w:pPr>
@@ -242,238 +522,121 @@
         <w:rPr>
           <w:rtl w:val="0"/>
         </w:rPr>
-        <w:t xml:space="preserve">Analista de recrutamento acessa a “Área do selecionador” onde consegue visualizar todas as candidaturas enviadas ou pode selecionar apenas candidaturas com alguma vaga de interesse preenchida. Nessa mesma página é possível selecionar candidaturas pelo CPF, status da candidatura (Aprovado, reprovado ou em andamento), localidade e etc. </w:t>
-      </w:r>
-    </w:p>
-    <w:p>
-      <w:pPr>
+        <w:t xml:space="preserve">O Analista tem a opção de publicar vaga (e enviar para o painel do site) ou salvar como rascunho (status inativo). Após publicar é possível cancelar / suspender / concluído processo de recrutamento,</w:t>
+      </w:r>
+    </w:p>
+    <w:p>
+      <w:pPr>
+        <w:numPr>
+          <w:ilvl w:val="0"/>
+          <w:numId w:val="3"/>
+        </w:numPr>
+        <w:spacing w:after="0" w:line="360" w:lineRule="auto"/>
+        <w:ind w:left="720" w:hanging="360"/>
+        <w:contextualSpacing w:val="0"/>
+        <w:rPr>
+          <w:u w:val="none"/>
+        </w:rPr>
+      </w:pPr>
+      <w:r>
+        <w:rPr>
+          <w:b w:val="1"/>
+          <w:rtl w:val="0"/>
+        </w:rPr>
+        <w:t xml:space="preserve">Cadastramento de candidato -</w:t>
+      </w:r>
+      <w:r>
+        <w:rPr>
+          <w:rtl w:val="0"/>
+        </w:rPr>
+        <w:t xml:space="preserve"> O candidato deve poder se cadastrar com os dados: email, nome, sobrenome, telefone, celular, endereço (CEP, Rua, Cidade, Estado, País), Anos de experiência, cargo atual, pretensão salarial, informções adicionais (Facebook, Twitter, etc). No ato do cadastro deve ser possível fazer upload do currículo e carta de recomendação/apresentação.</w:t>
+      </w:r>
+    </w:p>
+    <w:p>
+      <w:pPr>
+        <w:spacing w:after="0" w:before="0" w:line="240" w:lineRule="auto"/>
+        <w:ind w:left="720" w:firstLine="0"/>
         <w:contextualSpacing w:val="0"/>
         <w:rPr/>
       </w:pPr>
       <w:r>
-        <w:rPr/>
-        <w:drawing>
-          <wp:inline distB="114300" distT="114300" distL="114300" distR="114300">
-            <wp:extent cx="5762625" cy="3263900"/>
-            <wp:effectExtent b="0" l="0" r="0" t="0"/>
-            <wp:docPr id="2" name="image10.png"/>
-            <a:graphic>
-              <a:graphicData uri="http://schemas.openxmlformats.org/drawingml/2006/picture">
-                <pic:pic>
-                  <pic:nvPicPr>
-                    <pic:cNvPr id="0" name="image10.png"/>
-                    <pic:cNvPicPr preferRelativeResize="0"/>
-                  </pic:nvPicPr>
-                  <pic:blipFill>
-                    <a:blip r:embed="rId8"/>
-                    <a:srcRect b="0" l="0" r="0" t="0"/>
-                    <a:stretch>
-                      <a:fillRect/>
-                    </a:stretch>
-                  </pic:blipFill>
-                  <pic:spPr>
-                    <a:xfrm>
-                      <a:off x="0" y="0"/>
-                      <a:ext cx="5762625" cy="3263900"/>
-                    </a:xfrm>
-                    <a:prstGeom prst="rect"/>
-                    <a:ln/>
-                  </pic:spPr>
-                </pic:pic>
-              </a:graphicData>
-            </a:graphic>
-          </wp:inline>
-        </w:drawing>
-      </w:r>
-      <w:r>
-        <w:rPr>
-          <w:rtl w:val="0"/>
-        </w:rPr>
-      </w:r>
-    </w:p>
-    <w:p>
-      <w:pPr>
-        <w:spacing w:line="276" w:lineRule="auto"/>
+        <w:rPr>
+          <w:rtl w:val="0"/>
+        </w:rPr>
+      </w:r>
+    </w:p>
+    <w:p>
+      <w:pPr>
+        <w:numPr>
+          <w:ilvl w:val="0"/>
+          <w:numId w:val="3"/>
+        </w:numPr>
+        <w:spacing w:before="0" w:line="360" w:lineRule="auto"/>
+        <w:ind w:left="720" w:hanging="360"/>
         <w:contextualSpacing w:val="0"/>
-        <w:jc w:val="center"/>
-        <w:rPr>
-          <w:sz w:val="20"/>
-          <w:szCs w:val="20"/>
-        </w:rPr>
-      </w:pPr>
-      <w:r>
-        <w:rPr>
-          <w:sz w:val="20"/>
-          <w:szCs w:val="20"/>
-          <w:rtl w:val="0"/>
-        </w:rPr>
-        <w:t xml:space="preserve">Imagem 2 - Dados de cadastro de vaga</w:t>
-      </w:r>
-    </w:p>
-    <w:p>
-      <w:pPr>
-        <w:spacing w:line="276" w:lineRule="auto"/>
-        <w:contextualSpacing w:val="0"/>
-        <w:jc w:val="center"/>
-        <w:rPr>
-          <w:sz w:val="20"/>
-          <w:szCs w:val="20"/>
-        </w:rPr>
-      </w:pPr>
-      <w:r>
-        <w:rPr>
-          <w:rtl w:val="0"/>
-        </w:rPr>
-      </w:r>
-    </w:p>
-    <w:p>
-      <w:pPr>
+        <w:rPr>
+          <w:b w:val="1"/>
+        </w:rPr>
+      </w:pPr>
+      <w:r>
+        <w:rPr>
+          <w:b w:val="1"/>
+          <w:rtl w:val="0"/>
+        </w:rPr>
+        <w:t xml:space="preserve">Candidatar para vaga - </w:t>
+      </w:r>
+      <w:r>
+        <w:rPr>
+          <w:rtl w:val="0"/>
+        </w:rPr>
+        <w:t xml:space="preserve">O sistema deve permitir se candidatar às vagas por meio de um painel eletrônico de vagas na aba fale conosco do site com os dados: Descrição da vaga, designação, requisitos, salário, benefícios, local de trabalho (Cidade e região) e data desejada. </w:t>
+      </w:r>
+    </w:p>
+    <w:p>
+      <w:pPr>
+        <w:spacing w:line="360" w:lineRule="auto"/>
+        <w:ind w:left="720" w:firstLine="0"/>
         <w:contextualSpacing w:val="0"/>
         <w:rPr/>
       </w:pPr>
       <w:r>
-        <w:rPr/>
-        <w:drawing>
-          <wp:inline distB="114300" distT="114300" distL="114300" distR="114300">
-            <wp:extent cx="5762625" cy="1955800"/>
-            <wp:effectExtent b="0" l="0" r="0" t="0"/>
-            <wp:docPr id="3" name="image11.png"/>
-            <a:graphic>
-              <a:graphicData uri="http://schemas.openxmlformats.org/drawingml/2006/picture">
-                <pic:pic>
-                  <pic:nvPicPr>
-                    <pic:cNvPr id="0" name="image11.png"/>
-                    <pic:cNvPicPr preferRelativeResize="0"/>
-                  </pic:nvPicPr>
-                  <pic:blipFill>
-                    <a:blip r:embed="rId9"/>
-                    <a:srcRect b="0" l="0" r="0" t="0"/>
-                    <a:stretch>
-                      <a:fillRect/>
-                    </a:stretch>
-                  </pic:blipFill>
-                  <pic:spPr>
-                    <a:xfrm>
-                      <a:off x="0" y="0"/>
-                      <a:ext cx="5762625" cy="1955800"/>
-                    </a:xfrm>
-                    <a:prstGeom prst="rect"/>
-                    <a:ln/>
-                  </pic:spPr>
-                </pic:pic>
-              </a:graphicData>
-            </a:graphic>
-          </wp:inline>
-        </w:drawing>
-      </w:r>
-      <w:r>
-        <w:rPr>
-          <w:rtl w:val="0"/>
-        </w:rPr>
-      </w:r>
-    </w:p>
-    <w:p>
-      <w:pPr>
-        <w:spacing w:line="276" w:lineRule="auto"/>
-        <w:contextualSpacing w:val="0"/>
-        <w:jc w:val="center"/>
-        <w:rPr/>
-      </w:pPr>
-      <w:r>
-        <w:rPr>
-          <w:sz w:val="20"/>
-          <w:szCs w:val="20"/>
-          <w:rtl w:val="0"/>
-        </w:rPr>
-        <w:t xml:space="preserve">Imagem 3 - Dados de cadastro de departamento</w:t>
-      </w:r>
-      <w:r>
-        <w:rPr>
-          <w:rtl w:val="0"/>
-        </w:rPr>
-      </w:r>
-    </w:p>
-    <w:p>
-      <w:pPr>
-        <w:spacing w:before="0" w:lineRule="auto"/>
-        <w:ind w:left="720"/>
-        <w:contextualSpacing w:val="0"/>
-        <w:rPr>
-          <w:sz w:val="20"/>
-          <w:szCs w:val="20"/>
-        </w:rPr>
-      </w:pPr>
-      <w:r>
-        <w:rPr>
-          <w:color w:val="385623"/>
-        </w:rPr>
-        <w:drawing>
-          <wp:inline distB="114300" distT="114300" distL="114300" distR="114300">
-            <wp:extent cx="5762625" cy="7150100"/>
-            <wp:effectExtent b="0" l="0" r="0" t="0"/>
-            <wp:docPr id="7" name="image15.png"/>
-            <a:graphic>
-              <a:graphicData uri="http://schemas.openxmlformats.org/drawingml/2006/picture">
-                <pic:pic>
-                  <pic:nvPicPr>
-                    <pic:cNvPr id="0" name="image15.png"/>
-                    <pic:cNvPicPr preferRelativeResize="0"/>
-                  </pic:nvPicPr>
-                  <pic:blipFill>
-                    <a:blip r:embed="rId10"/>
-                    <a:srcRect b="0" l="0" r="0" t="0"/>
-                    <a:stretch>
-                      <a:fillRect/>
-                    </a:stretch>
-                  </pic:blipFill>
-                  <pic:spPr>
-                    <a:xfrm>
-                      <a:off x="0" y="0"/>
-                      <a:ext cx="5762625" cy="7150100"/>
-                    </a:xfrm>
-                    <a:prstGeom prst="rect"/>
-                    <a:ln/>
-                  </pic:spPr>
-                </pic:pic>
-              </a:graphicData>
-            </a:graphic>
-          </wp:inline>
-        </w:drawing>
-      </w:r>
-      <w:r>
-        <w:rPr>
-          <w:rtl w:val="0"/>
-        </w:rPr>
-      </w:r>
-    </w:p>
-    <w:p>
-      <w:pPr>
-        <w:contextualSpacing w:val="0"/>
-        <w:jc w:val="center"/>
-        <w:rPr/>
-      </w:pPr>
-      <w:r>
-        <w:rPr>
-          <w:rtl w:val="0"/>
-        </w:rPr>
-        <w:t xml:space="preserve"> </w:t>
-      </w:r>
-      <w:r>
-        <w:rPr>
-          <w:sz w:val="20"/>
-          <w:szCs w:val="20"/>
-          <w:rtl w:val="0"/>
-        </w:rPr>
-        <w:t xml:space="preserve">Imagem 4 - Dados de cadastro de candidato</w:t>
-      </w:r>
-      <w:r>
-        <w:rPr>
-          <w:rtl w:val="0"/>
-        </w:rPr>
-      </w:r>
-    </w:p>
-    <w:p>
-      <w:pPr>
+        <w:rPr>
+          <w:rtl w:val="0"/>
+        </w:rPr>
+        <w:t xml:space="preserve">Após escolher uma vaga o candidato deverá realizar login/cadastro, atualizar seus dados se necessário e submeter sua intenção para vaga.</w:t>
+      </w:r>
+    </w:p>
+    <w:p>
+      <w:pPr>
+        <w:numPr>
+          <w:ilvl w:val="0"/>
+          <w:numId w:val="3"/>
+        </w:numPr>
+        <w:spacing w:line="360" w:lineRule="auto"/>
+        <w:ind w:left="720" w:hanging="360"/>
+        <w:contextualSpacing w:val="1"/>
+        <w:rPr>
+          <w:u w:val="none"/>
+        </w:rPr>
+      </w:pPr>
+      <w:r>
+        <w:rPr>
+          <w:b w:val="1"/>
+          <w:rtl w:val="0"/>
+        </w:rPr>
+        <w:t xml:space="preserve">Cadastramento de prova -</w:t>
+      </w:r>
+      <w:r>
+        <w:rPr>
+          <w:rtl w:val="0"/>
+        </w:rPr>
+        <w:t xml:space="preserve"> O recrutador deve poder cadastrar provas no sistema para o candidato realizar eletronicamente. Cada prova tem um título e 10 perguntas aleatórias geradas na hora de iniciar a prova e devem vir de um banco de questões.</w:t>
+      </w:r>
+    </w:p>
+    <w:p>
+      <w:pPr>
+        <w:spacing w:line="360" w:lineRule="auto"/>
+        <w:ind w:left="720" w:firstLine="0"/>
         <w:contextualSpacing w:val="0"/>
         <w:rPr/>
       </w:pPr>
@@ -481,10 +644,25 @@
         <w:rPr>
           <w:rtl w:val="0"/>
         </w:rPr>
-      </w:r>
-    </w:p>
-    <w:p>
-      <w:pPr>
+        <w:t xml:space="preserve">O recrutador necessita cadastrar as questões de cada prova informando que tipo (múltipla escolha ou dissertativa). No caso de múltipla escolha, digitar além da questão, as alternativas apontando a correta casa haja alternativa</w:t>
+      </w:r>
+      <w:r>
+        <w:rPr>
+          <w:rtl w:val="0"/>
+        </w:rPr>
+        <w:t xml:space="preserve"> </w:t>
+      </w:r>
+      <w:r>
+        <w:rPr>
+          <w:rtl w:val="0"/>
+        </w:rPr>
+        <w:t xml:space="preserve">correta. </w:t>
+      </w:r>
+    </w:p>
+    <w:p>
+      <w:pPr>
+        <w:spacing w:line="360" w:lineRule="auto"/>
+        <w:ind w:left="720" w:firstLine="0"/>
         <w:contextualSpacing w:val="0"/>
         <w:rPr/>
       </w:pPr>
@@ -492,10 +670,40 @@
         <w:rPr>
           <w:rtl w:val="0"/>
         </w:rPr>
-      </w:r>
-    </w:p>
-    <w:p>
-      <w:pPr>
+        <w:t xml:space="preserve">Existem questões que não possuem respostas corretas.</w:t>
+      </w:r>
+    </w:p>
+    <w:p>
+      <w:pPr>
+        <w:numPr>
+          <w:ilvl w:val="0"/>
+          <w:numId w:val="3"/>
+        </w:numPr>
+        <w:spacing w:line="360" w:lineRule="auto"/>
+        <w:ind w:left="720" w:hanging="360"/>
+        <w:contextualSpacing w:val="1"/>
+        <w:rPr>
+          <w:u w:val="none"/>
+        </w:rPr>
+      </w:pPr>
+      <w:r>
+        <w:rPr>
+          <w:b w:val="1"/>
+          <w:rtl w:val="0"/>
+        </w:rPr>
+        <w:t xml:space="preserve">Aplicação de provas online -</w:t>
+      </w:r>
+      <w:r>
+        <w:rPr>
+          <w:rtl w:val="0"/>
+        </w:rPr>
+        <w:t xml:space="preserve">  O candidato pode realizar provas pelo portal após se candidatar a alguma vaga. De acordo com o perfil do candidato as provas podem ficar disponíveis instantaneamente para serem realizadas até a data desejada da vaga. </w:t>
+      </w:r>
+    </w:p>
+    <w:p>
+      <w:pPr>
+        <w:spacing w:line="360" w:lineRule="auto"/>
+        <w:ind w:left="720" w:firstLine="0"/>
         <w:contextualSpacing w:val="0"/>
         <w:rPr/>
       </w:pPr>
@@ -503,534 +711,191 @@
         <w:rPr>
           <w:rtl w:val="0"/>
         </w:rPr>
-        <w:t xml:space="preserve">Conter:</w:t>
-      </w:r>
-    </w:p>
-    <w:p>
-      <w:pPr>
-        <w:keepNext w:val="0"/>
-        <w:keepLines w:val="0"/>
-        <w:widowControl w:val="1"/>
+        <w:t xml:space="preserve">Deve ser armazenado o tempo que o candidato demorou para responder a prova e quantas vezes acessou o sistema. Isso ajuda a identificar tentativas de “cola”.</w:t>
+      </w:r>
+    </w:p>
+    <w:p>
+      <w:pPr>
+        <w:numPr>
+          <w:ilvl w:val="0"/>
+          <w:numId w:val="3"/>
+        </w:numPr>
+        <w:spacing w:line="360" w:lineRule="auto"/>
+        <w:ind w:left="720" w:hanging="360"/>
+        <w:contextualSpacing w:val="1"/>
+        <w:rPr>
+          <w:u w:val="none"/>
+        </w:rPr>
+      </w:pPr>
+      <w:r>
+        <w:rPr>
+          <w:b w:val="1"/>
+          <w:rtl w:val="0"/>
+        </w:rPr>
+        <w:t xml:space="preserve">Seleção manual -</w:t>
+      </w:r>
+      <w:r>
+        <w:rPr>
+          <w:rtl w:val="0"/>
+        </w:rPr>
+        <w:t xml:space="preserve"> O recrutador deverá ter uma interface para ver os perfis dos candidatos cadastrados podendo filtrar por vaga específica, resultado nas provas (aprovado/reprovado), nome, status (Reprovado / Aguardando aprovação / Aprovado para entrevista / entrevista marcada / Aprovado para vaga).</w:t>
+      </w:r>
+    </w:p>
+    <w:p>
+      <w:pPr>
+        <w:spacing w:line="360" w:lineRule="auto"/>
+        <w:ind w:left="720" w:firstLine="0"/>
+        <w:contextualSpacing w:val="0"/>
+        <w:rPr/>
+      </w:pPr>
+      <w:r>
+        <w:rPr>
+          <w:rtl w:val="0"/>
+        </w:rPr>
+        <w:t xml:space="preserve">Será possível ver todos os dados do candidato, incluindo as provas realizadas com as respostas das questões e resumo de acertos/erros, currículo e outros documento. Podendo aprovar o candidato para marcar entrevista ou reprovar.</w:t>
+      </w:r>
+    </w:p>
+    <w:p>
+      <w:pPr>
+        <w:spacing w:line="360" w:lineRule="auto"/>
+        <w:ind w:left="720" w:firstLine="0"/>
+        <w:contextualSpacing w:val="0"/>
+        <w:rPr/>
+      </w:pPr>
+      <w:r>
+        <w:rPr>
+          <w:rtl w:val="0"/>
+        </w:rPr>
+        <w:t xml:space="preserve">Se o candidato estiver na fase de entrevista, haverá um  botão no perfil para aprovação nessa fase.</w:t>
+      </w:r>
+    </w:p>
+    <w:p>
+      <w:pPr>
+        <w:ind w:left="720" w:firstLine="0"/>
+        <w:contextualSpacing w:val="0"/>
+        <w:rPr/>
+      </w:pPr>
+      <w:r>
+        <w:rPr>
+          <w:rtl w:val="0"/>
+        </w:rPr>
+        <w:t xml:space="preserve">Nos perfil do candidato deve ter um campo de anotações para o recrutador realizar apontamentos úteis.</w:t>
+      </w:r>
+    </w:p>
+    <w:p>
+      <w:pPr>
         <w:numPr>
           <w:ilvl w:val="0"/>
           <w:numId w:val="1"/>
         </w:numPr>
-        <w:pBdr>
-          <w:top w:space="0" w:sz="0" w:val="nil"/>
-          <w:left w:space="0" w:sz="0" w:val="nil"/>
-          <w:bottom w:space="0" w:sz="0" w:val="nil"/>
-          <w:right w:space="0" w:sz="0" w:val="nil"/>
-          <w:between w:space="0" w:sz="0" w:val="nil"/>
-        </w:pBdr>
-        <w:shd w:fill="auto" w:val="clear"/>
-        <w:spacing w:after="0" w:before="240" w:line="360" w:lineRule="auto"/>
-        <w:ind w:left="720" w:right="0" w:hanging="360"/>
+        <w:spacing w:line="360" w:lineRule="auto"/>
+        <w:ind w:left="720" w:hanging="360"/>
         <w:contextualSpacing w:val="1"/>
-        <w:jc w:val="both"/>
+        <w:rPr>
+          <w:u w:val="none"/>
+        </w:rPr>
+      </w:pPr>
+      <w:r>
+        <w:rPr>
+          <w:b w:val="1"/>
+          <w:rtl w:val="0"/>
+        </w:rPr>
+        <w:t xml:space="preserve">Gerenciar datas para entrevistas -</w:t>
+      </w:r>
+      <w:r>
+        <w:rPr>
+          <w:rtl w:val="0"/>
+        </w:rPr>
+        <w:t xml:space="preserve"> O recrutador poderá selecionar em um calendário datas para entrevistas e quais horários estão disponíveis por dia. </w:t>
+      </w:r>
+    </w:p>
+    <w:p>
+      <w:pPr>
+        <w:spacing w:line="360" w:lineRule="auto"/>
+        <w:ind w:left="720" w:firstLine="0"/>
+        <w:contextualSpacing w:val="0"/>
         <w:rPr/>
       </w:pPr>
       <w:r>
         <w:rPr>
-          <w:rFonts w:ascii="Times New Roman" w:cs="Times New Roman" w:eastAsia="Times New Roman" w:hAnsi="Times New Roman"/>
-          <w:b w:val="0"/>
-          <w:i w:val="0"/>
-          <w:smallCaps w:val="0"/>
-          <w:strike w:val="0"/>
-          <w:color w:val="000000"/>
-          <w:sz w:val="24"/>
-          <w:szCs w:val="24"/>
-          <w:u w:val="none"/>
-          <w:shd w:fill="auto" w:val="clear"/>
-          <w:vertAlign w:val="baseline"/>
-          <w:rtl w:val="0"/>
-        </w:rPr>
-        <w:t xml:space="preserve">Descrição do desafio/</w:t>
-      </w:r>
-      <w:r>
-        <w:rPr>
-          <w:rFonts w:ascii="Times New Roman" w:cs="Times New Roman" w:eastAsia="Times New Roman" w:hAnsi="Times New Roman"/>
-          <w:b w:val="1"/>
-          <w:i w:val="0"/>
-          <w:smallCaps w:val="0"/>
-          <w:strike w:val="0"/>
-          <w:color w:val="000000"/>
-          <w:sz w:val="24"/>
-          <w:szCs w:val="24"/>
-          <w:u w:val="none"/>
-          <w:shd w:fill="auto" w:val="clear"/>
-          <w:vertAlign w:val="baseline"/>
-          <w:rtl w:val="0"/>
-        </w:rPr>
-        <w:t xml:space="preserve">problema empresarial</w:t>
-      </w:r>
-      <w:r>
-        <w:rPr>
-          <w:rFonts w:ascii="Times New Roman" w:cs="Times New Roman" w:eastAsia="Times New Roman" w:hAnsi="Times New Roman"/>
-          <w:b w:val="0"/>
-          <w:i w:val="0"/>
-          <w:smallCaps w:val="0"/>
-          <w:strike w:val="0"/>
-          <w:color w:val="000000"/>
-          <w:sz w:val="24"/>
-          <w:szCs w:val="24"/>
-          <w:u w:val="none"/>
-          <w:shd w:fill="auto" w:val="clear"/>
-          <w:vertAlign w:val="baseline"/>
-          <w:rtl w:val="0"/>
-        </w:rPr>
-        <w:t xml:space="preserve"> que será alvo da solução proposta; </w:t>
-      </w:r>
-    </w:p>
-    <w:p>
-      <w:pPr>
-        <w:keepNext w:val="0"/>
-        <w:keepLines w:val="0"/>
-        <w:widowControl w:val="1"/>
+          <w:rtl w:val="0"/>
+        </w:rPr>
+        <w:t xml:space="preserve">O calendário ficará disponível automaticamente para os candidatos aprovados. O recrutador poderá ver quais as entrevistas marcadas (data / hora / candidato / vaga).</w:t>
+      </w:r>
+    </w:p>
+    <w:p>
+      <w:pPr>
         <w:numPr>
           <w:ilvl w:val="0"/>
           <w:numId w:val="1"/>
         </w:numPr>
-        <w:pBdr>
-          <w:top w:space="0" w:sz="0" w:val="nil"/>
-          <w:left w:space="0" w:sz="0" w:val="nil"/>
-          <w:bottom w:space="0" w:sz="0" w:val="nil"/>
-          <w:right w:space="0" w:sz="0" w:val="nil"/>
-          <w:between w:space="0" w:sz="0" w:val="nil"/>
-        </w:pBdr>
-        <w:shd w:fill="auto" w:val="clear"/>
-        <w:spacing w:after="0" w:before="0" w:line="360" w:lineRule="auto"/>
-        <w:ind w:left="720" w:right="0" w:hanging="360"/>
-        <w:contextualSpacing w:val="1"/>
-        <w:jc w:val="both"/>
+        <w:spacing w:after="0" w:line="360" w:lineRule="auto"/>
+        <w:ind w:left="720" w:hanging="360"/>
+        <w:contextualSpacing w:val="0"/>
+        <w:rPr>
+          <w:u w:val="none"/>
+        </w:rPr>
+      </w:pPr>
+      <w:r>
+        <w:rPr>
+          <w:b w:val="1"/>
+          <w:rtl w:val="0"/>
+        </w:rPr>
+        <w:t xml:space="preserve">Marcar entrevista -</w:t>
+      </w:r>
+      <w:r>
+        <w:rPr>
+          <w:rtl w:val="0"/>
+        </w:rPr>
+        <w:t xml:space="preserve"> Após ser aprovado na seleção manual o candidato poderá escolher uma das datas / horários disponíveis para realizar entrevista.</w:t>
+      </w:r>
+    </w:p>
+    <w:p>
+      <w:pPr>
+        <w:spacing w:after="0" w:before="0" w:line="240" w:lineRule="auto"/>
+        <w:ind w:left="720" w:firstLine="0"/>
+        <w:contextualSpacing w:val="0"/>
         <w:rPr/>
       </w:pPr>
       <w:r>
         <w:rPr>
-          <w:rFonts w:ascii="Times New Roman" w:cs="Times New Roman" w:eastAsia="Times New Roman" w:hAnsi="Times New Roman"/>
-          <w:b w:val="0"/>
-          <w:i w:val="0"/>
-          <w:smallCaps w:val="0"/>
-          <w:strike w:val="0"/>
-          <w:color w:val="000000"/>
-          <w:sz w:val="24"/>
-          <w:szCs w:val="24"/>
-          <w:u w:val="none"/>
-          <w:shd w:fill="auto" w:val="clear"/>
-          <w:vertAlign w:val="baseline"/>
-          <w:rtl w:val="0"/>
-        </w:rPr>
-        <w:t xml:space="preserve">Descrição da solução proposta em formato textual </w:t>
-      </w:r>
-      <w:r>
-        <w:rPr>
-          <w:rFonts w:ascii="Times New Roman" w:cs="Times New Roman" w:eastAsia="Times New Roman" w:hAnsi="Times New Roman"/>
-          <w:b w:val="1"/>
-          <w:i w:val="0"/>
-          <w:smallCaps w:val="0"/>
-          <w:strike w:val="0"/>
-          <w:color w:val="000000"/>
-          <w:sz w:val="24"/>
-          <w:szCs w:val="24"/>
-          <w:u w:val="none"/>
-          <w:shd w:fill="auto" w:val="clear"/>
-          <w:vertAlign w:val="baseline"/>
-          <w:rtl w:val="0"/>
-        </w:rPr>
-        <w:t xml:space="preserve">(história de usuário);</w:t>
-      </w:r>
-      <w:r>
-        <w:rPr>
-          <w:rFonts w:ascii="Times New Roman" w:cs="Times New Roman" w:eastAsia="Times New Roman" w:hAnsi="Times New Roman"/>
-          <w:b w:val="0"/>
-          <w:i w:val="0"/>
-          <w:smallCaps w:val="0"/>
-          <w:strike w:val="0"/>
-          <w:color w:val="000000"/>
-          <w:sz w:val="24"/>
-          <w:szCs w:val="24"/>
-          <w:u w:val="none"/>
-          <w:shd w:fill="auto" w:val="clear"/>
-          <w:vertAlign w:val="baseline"/>
-          <w:rtl w:val="0"/>
-        </w:rPr>
-        <w:t xml:space="preserve"> </w:t>
-      </w:r>
-    </w:p>
-    <w:p>
-      <w:pPr>
-        <w:keepNext w:val="0"/>
-        <w:keepLines w:val="0"/>
-        <w:widowControl w:val="1"/>
+          <w:rtl w:val="0"/>
+        </w:rPr>
+      </w:r>
+    </w:p>
+    <w:p>
+      <w:pPr>
         <w:numPr>
           <w:ilvl w:val="0"/>
           <w:numId w:val="1"/>
         </w:numPr>
-        <w:pBdr>
-          <w:top w:space="0" w:sz="0" w:val="nil"/>
-          <w:left w:space="0" w:sz="0" w:val="nil"/>
-          <w:bottom w:space="0" w:sz="0" w:val="nil"/>
-          <w:right w:space="0" w:sz="0" w:val="nil"/>
-          <w:between w:space="0" w:sz="0" w:val="nil"/>
-        </w:pBdr>
-        <w:shd w:fill="auto" w:val="clear"/>
-        <w:spacing w:after="0" w:before="0" w:line="360" w:lineRule="auto"/>
-        <w:ind w:left="720" w:right="0" w:hanging="360"/>
-        <w:contextualSpacing w:val="1"/>
-        <w:jc w:val="both"/>
-        <w:rPr>
-          <w:b w:val="0"/>
-          <w:i w:val="0"/>
-          <w:smallCaps w:val="0"/>
-          <w:strike w:val="0"/>
-          <w:color w:val="385623"/>
-          <w:sz w:val="24"/>
-          <w:szCs w:val="24"/>
+        <w:spacing w:before="0" w:line="360" w:lineRule="auto"/>
+        <w:ind w:left="720" w:hanging="360"/>
+        <w:contextualSpacing w:val="0"/>
+        <w:rPr>
           <w:u w:val="none"/>
-          <w:shd w:fill="auto" w:val="clear"/>
-          <w:vertAlign w:val="baseline"/>
-        </w:rPr>
-      </w:pPr>
-      <w:r>
-        <w:rPr>
-          <w:rFonts w:ascii="Times New Roman" w:cs="Times New Roman" w:eastAsia="Times New Roman" w:hAnsi="Times New Roman"/>
-          <w:b w:val="0"/>
-          <w:i w:val="0"/>
-          <w:smallCaps w:val="0"/>
-          <w:strike w:val="0"/>
-          <w:color w:val="385623"/>
-          <w:sz w:val="24"/>
-          <w:szCs w:val="24"/>
-          <w:u w:val="none"/>
-          <w:shd w:fill="auto" w:val="clear"/>
-          <w:vertAlign w:val="baseline"/>
-          <w:rtl w:val="0"/>
-        </w:rPr>
-        <w:t xml:space="preserve">Cronograma com Macro-atividade prevista, Data de início e término previsto para realizar o projeto, observando o limite de finalização do produto no dia 05/10/2018.</w:t>
-      </w:r>
-    </w:p>
-    <w:p>
-      <w:pPr>
-        <w:keepNext w:val="0"/>
-        <w:keepLines w:val="0"/>
-        <w:widowControl w:val="1"/>
-        <w:pBdr>
-          <w:top w:space="0" w:sz="0" w:val="nil"/>
-          <w:left w:space="0" w:sz="0" w:val="nil"/>
-          <w:bottom w:space="0" w:sz="0" w:val="nil"/>
-          <w:right w:space="0" w:sz="0" w:val="nil"/>
-          <w:between w:space="0" w:sz="0" w:val="nil"/>
-        </w:pBdr>
-        <w:shd w:fill="auto" w:val="clear"/>
-        <w:spacing w:after="240" w:before="0" w:line="360" w:lineRule="auto"/>
-        <w:ind w:left="720" w:right="0" w:hanging="720"/>
+        </w:rPr>
+      </w:pPr>
+      <w:r>
+        <w:rPr>
+          <w:b w:val="1"/>
+          <w:rtl w:val="0"/>
+        </w:rPr>
+        <w:t xml:space="preserve">Destruir conta -</w:t>
+      </w:r>
+      <w:r>
+        <w:rPr>
+          <w:rtl w:val="0"/>
+        </w:rPr>
+        <w:t xml:space="preserve"> O candidato terá uma opção no seu perfil de destruir conta, apagando assim todos os dados e documentos do seu perfil.</w:t>
+      </w:r>
+    </w:p>
+    <w:p>
+      <w:pPr>
+        <w:spacing w:line="360" w:lineRule="auto"/>
         <w:contextualSpacing w:val="0"/>
-        <w:jc w:val="both"/>
-        <w:rPr>
-          <w:rFonts w:ascii="Times New Roman" w:cs="Times New Roman" w:eastAsia="Times New Roman" w:hAnsi="Times New Roman"/>
-          <w:b w:val="0"/>
-          <w:i w:val="0"/>
-          <w:smallCaps w:val="0"/>
-          <w:strike w:val="0"/>
-          <w:color w:val="385623"/>
-          <w:sz w:val="24"/>
-          <w:szCs w:val="24"/>
-          <w:u w:val="none"/>
-          <w:shd w:fill="auto" w:val="clear"/>
-          <w:vertAlign w:val="baseline"/>
-        </w:rPr>
-      </w:pPr>
-      <w:r>
-        <w:rPr>
-          <w:rtl w:val="0"/>
-        </w:rPr>
-      </w:r>
-    </w:p>
-    <w:p>
-      <w:pPr>
-        <w:contextualSpacing w:val="0"/>
-        <w:rPr>
-          <w:color w:val="385623"/>
-        </w:rPr>
-      </w:pPr>
-      <w:bookmarkStart w:colFirst="0" w:colLast="0" w:name="_gjdgxs" w:id="0"/>
-      <w:bookmarkEnd w:id="0"/>
-      <w:r>
         <w:rPr/>
-        <w:drawing>
-          <wp:inline distB="0" distT="0" distL="0" distR="0">
-            <wp:extent cx="5760085" cy="3218176"/>
-            <wp:effectExtent b="0" l="0" r="0" t="0"/>
-            <wp:docPr id="4" name="image12.png"/>
-            <a:graphic>
-              <a:graphicData uri="http://schemas.openxmlformats.org/drawingml/2006/picture">
-                <pic:pic>
-                  <pic:nvPicPr>
-                    <pic:cNvPr id="0" name="image12.png"/>
-                    <pic:cNvPicPr preferRelativeResize="0"/>
-                  </pic:nvPicPr>
-                  <pic:blipFill>
-                    <a:blip r:embed="rId11"/>
-                    <a:srcRect b="794" l="0" r="0" t="529"/>
-                    <a:stretch>
-                      <a:fillRect/>
-                    </a:stretch>
-                  </pic:blipFill>
-                  <pic:spPr>
-                    <a:xfrm>
-                      <a:off x="0" y="0"/>
-                      <a:ext cx="5760085" cy="3218176"/>
-                    </a:xfrm>
-                    <a:prstGeom prst="rect"/>
-                    <a:ln/>
-                  </pic:spPr>
-                </pic:pic>
-              </a:graphicData>
-            </a:graphic>
-          </wp:inline>
-        </w:drawing>
-      </w:r>
-      <w:r>
-        <w:rPr>
-          <w:color w:val="385623"/>
-          <w:rtl w:val="0"/>
-        </w:rPr>
-        <w:t xml:space="preserve"> </w:t>
-      </w:r>
-    </w:p>
-    <w:p>
-      <w:pPr>
-        <w:contextualSpacing w:val="0"/>
-        <w:rPr>
-          <w:color w:val="385623"/>
-        </w:rPr>
-      </w:pPr>
-      <w:r>
-        <w:rPr/>
-        <w:drawing>
-          <wp:inline distB="0" distT="0" distL="0" distR="0">
-            <wp:extent cx="5760085" cy="2973627"/>
-            <wp:effectExtent b="0" l="0" r="0" t="0"/>
-            <wp:docPr descr="Resultado de imagem para recruitee" id="6" name="image14.png"/>
-            <a:graphic>
-              <a:graphicData uri="http://schemas.openxmlformats.org/drawingml/2006/picture">
-                <pic:pic>
-                  <pic:nvPicPr>
-                    <pic:cNvPr descr="Resultado de imagem para recruitee" id="0" name="image14.png"/>
-                    <pic:cNvPicPr preferRelativeResize="0"/>
-                  </pic:nvPicPr>
-                  <pic:blipFill>
-                    <a:blip r:embed="rId12"/>
-                    <a:srcRect b="0" l="0" r="0" t="0"/>
-                    <a:stretch>
-                      <a:fillRect/>
-                    </a:stretch>
-                  </pic:blipFill>
-                  <pic:spPr>
-                    <a:xfrm>
-                      <a:off x="0" y="0"/>
-                      <a:ext cx="5760085" cy="2973627"/>
-                    </a:xfrm>
-                    <a:prstGeom prst="rect"/>
-                    <a:ln/>
-                  </pic:spPr>
-                </pic:pic>
-              </a:graphicData>
-            </a:graphic>
-          </wp:inline>
-        </w:drawing>
-      </w:r>
-      <w:r>
-        <w:rPr>
-          <w:rtl w:val="0"/>
-        </w:rPr>
-      </w:r>
-    </w:p>
-    <w:p>
-      <w:pPr>
-        <w:contextualSpacing w:val="0"/>
-        <w:rPr>
-          <w:color w:val="385623"/>
-        </w:rPr>
-      </w:pPr>
-      <w:r>
-        <w:rPr>
-          <w:rtl w:val="0"/>
-        </w:rPr>
-      </w:r>
-    </w:p>
-    <w:p>
-      <w:pPr>
-        <w:contextualSpacing w:val="0"/>
-        <w:rPr>
-          <w:color w:val="385623"/>
-        </w:rPr>
-      </w:pPr>
-      <w:r>
-        <w:rPr/>
-        <w:drawing>
-          <wp:inline distB="0" distT="0" distL="0" distR="0">
-            <wp:extent cx="5760085" cy="3369867"/>
-            <wp:effectExtent b="0" l="0" r="0" t="0"/>
-            <wp:docPr descr="Resultado de imagem para Zoho Recruit" id="5" name="image13.png"/>
-            <a:graphic>
-              <a:graphicData uri="http://schemas.openxmlformats.org/drawingml/2006/picture">
-                <pic:pic>
-                  <pic:nvPicPr>
-                    <pic:cNvPr descr="Resultado de imagem para Zoho Recruit" id="0" name="image13.png"/>
-                    <pic:cNvPicPr preferRelativeResize="0"/>
-                  </pic:nvPicPr>
-                  <pic:blipFill>
-                    <a:blip r:embed="rId13"/>
-                    <a:srcRect b="0" l="0" r="0" t="0"/>
-                    <a:stretch>
-                      <a:fillRect/>
-                    </a:stretch>
-                  </pic:blipFill>
-                  <pic:spPr>
-                    <a:xfrm>
-                      <a:off x="0" y="0"/>
-                      <a:ext cx="5760085" cy="3369867"/>
-                    </a:xfrm>
-                    <a:prstGeom prst="rect"/>
-                    <a:ln/>
-                  </pic:spPr>
-                </pic:pic>
-              </a:graphicData>
-            </a:graphic>
-          </wp:inline>
-        </w:drawing>
-      </w:r>
-      <w:r>
-        <w:rPr>
-          <w:rtl w:val="0"/>
-        </w:rPr>
-      </w:r>
-    </w:p>
-    <w:p>
-      <w:pPr>
-        <w:contextualSpacing w:val="0"/>
-        <w:rPr>
-          <w:color w:val="385623"/>
-        </w:rPr>
-      </w:pPr>
-      <w:r>
-        <w:rPr>
-          <w:rtl w:val="0"/>
-        </w:rPr>
-      </w:r>
-    </w:p>
-    <w:p>
-      <w:pPr>
-        <w:contextualSpacing w:val="0"/>
-        <w:jc w:val="center"/>
-        <w:rPr>
-          <w:color w:val="385623"/>
-        </w:rPr>
-      </w:pPr>
-      <w:r>
-        <w:rPr/>
-        <w:drawing>
-          <wp:inline distB="0" distT="0" distL="0" distR="0">
-            <wp:extent cx="4317056" cy="3880846"/>
-            <wp:effectExtent b="0" l="0" r="0" t="0"/>
-            <wp:docPr descr="Resultado de imagem para Recruitment workflow" id="8" name="image16.png"/>
-            <a:graphic>
-              <a:graphicData uri="http://schemas.openxmlformats.org/drawingml/2006/picture">
-                <pic:pic>
-                  <pic:nvPicPr>
-                    <pic:cNvPr descr="Resultado de imagem para Recruitment workflow" id="0" name="image16.png"/>
-                    <pic:cNvPicPr preferRelativeResize="0"/>
-                  </pic:nvPicPr>
-                  <pic:blipFill>
-                    <a:blip r:embed="rId14"/>
-                    <a:srcRect b="0" l="0" r="0" t="0"/>
-                    <a:stretch>
-                      <a:fillRect/>
-                    </a:stretch>
-                  </pic:blipFill>
-                  <pic:spPr>
-                    <a:xfrm>
-                      <a:off x="0" y="0"/>
-                      <a:ext cx="4317056" cy="3880846"/>
-                    </a:xfrm>
-                    <a:prstGeom prst="rect"/>
-                    <a:ln/>
-                  </pic:spPr>
-                </pic:pic>
-              </a:graphicData>
-            </a:graphic>
-          </wp:inline>
-        </w:drawing>
-      </w:r>
-      <w:r>
-        <w:rPr>
-          <w:rtl w:val="0"/>
-        </w:rPr>
-      </w:r>
-    </w:p>
-    <w:p>
-      <w:pPr>
-        <w:contextualSpacing w:val="0"/>
-        <w:rPr>
-          <w:color w:val="385623"/>
-        </w:rPr>
-      </w:pPr>
-      <w:hyperlink r:id="rId15">
-        <w:r>
-          <w:rPr>
-            <w:color w:val="023160"/>
-            <w:u w:val="single"/>
-            <w:rtl w:val="0"/>
-          </w:rPr>
-          <w:t xml:space="preserve">https://www.capterra.com/recruiting-software/</w:t>
-        </w:r>
-      </w:hyperlink>
-      <w:r>
-        <w:rPr>
-          <w:rtl w:val="0"/>
-        </w:rPr>
-      </w:r>
-    </w:p>
-    <w:p>
-      <w:pPr>
-        <w:contextualSpacing w:val="0"/>
-        <w:rPr>
-          <w:color w:val="385623"/>
-        </w:rPr>
-      </w:pPr>
-      <w:hyperlink r:id="rId16">
-        <w:r>
-          <w:rPr>
-            <w:color w:val="023160"/>
-            <w:u w:val="single"/>
-            <w:rtl w:val="0"/>
-          </w:rPr>
-          <w:t xml:space="preserve">https://www.youtube.com/watch?v=G2gBfYJcWrE</w:t>
-        </w:r>
-      </w:hyperlink>
-      <w:r>
-        <w:rPr>
-          <w:rtl w:val="0"/>
-        </w:rPr>
-      </w:r>
-    </w:p>
-    <w:p>
-      <w:pPr>
-        <w:contextualSpacing w:val="0"/>
-        <w:rPr>
-          <w:color w:val="385623"/>
-        </w:rPr>
-      </w:pPr>
-      <w:hyperlink r:id="rId17">
-        <w:r>
-          <w:rPr>
-            <w:color w:val="023160"/>
-            <w:u w:val="single"/>
-            <w:rtl w:val="0"/>
-          </w:rPr>
-          <w:t xml:space="preserve">https://www.lucidchart.com/blog/creating-a-recruitment-process</w:t>
-        </w:r>
-      </w:hyperlink>
+      </w:pPr>
       <w:r>
         <w:rPr>
           <w:rtl w:val="0"/>
@@ -2218,7 +2083,7 @@
 
 <file path=word/comments.xml><?xml version="1.0" encoding="utf-8"?>
 <w:comments xmlns:mc="http://schemas.openxmlformats.org/markup-compatibility/2006" xmlns:o="urn:schemas-microsoft-com:office:office" xmlns:r="http://schemas.openxmlformats.org/officeDocument/2006/relationships" xmlns:m="http://schemas.openxmlformats.org/officeDocument/2006/math" xmlns:v="urn:schemas-microsoft-com:vml" xmlns:wp="http://schemas.openxmlformats.org/drawingml/2006/wordprocessingDrawing" xmlns:w10="urn:schemas-microsoft-com:office:word" xmlns:w="http://schemas.openxmlformats.org/wordprocessingml/2006/main" xmlns:wne="http://schemas.microsoft.com/office/word/2006/wordml" xmlns:sl="http://schemas.openxmlformats.org/schemaLibrary/2006/main" xmlns:a="http://schemas.openxmlformats.org/drawingml/2006/main" xmlns:pic="http://schemas.openxmlformats.org/drawingml/2006/picture" xmlns:c="http://schemas.openxmlformats.org/drawingml/2006/chart" xmlns:lc="http://schemas.openxmlformats.org/drawingml/2006/lockedCanvas" xmlns:dgm="http://schemas.openxmlformats.org/drawingml/2006/diagram" xmlns:wps="http://schemas.microsoft.com/office/word/2010/wordprocessingShape" xmlns:wpg="http://schemas.microsoft.com/office/word/2010/wordprocessingGroup" xmlns:w14="http://schemas.microsoft.com/office/word/2010/wordml" xmlns:w15="http://schemas.microsoft.com/office/word/2012/wordml">
-  <w:comment w:author="Caio Laurenti Bianchini" w:id="0" w:date="2018-08-11T17:28:13Z">
+  <w:comment w:author="Jonathan Salu" w:id="0" w:date="2018-08-11T17:37:41Z">
     <w:p>
       <w:pPr>
         <w:keepNext w:val="0"/>
@@ -2265,57 +2130,6 @@
           <w:vertAlign w:val="baseline"/>
           <w:rtl w:val="0"/>
         </w:rPr>
-        <w:t xml:space="preserve">Considerando que o objetivo dessas premissas é obter um software que gerencie e administre a pessoa para a vaga adequada, existe uma grande perda de tempo e recurso humano ao fazer todo esse processo de forma manual.</w:t>
-      </w:r>
-    </w:p>
-  </w:comment>
-  <w:comment w:author="Jonathan Salu" w:id="1" w:date="2018-08-11T17:37:41Z">
-    <w:p>
-      <w:pPr>
-        <w:keepNext w:val="0"/>
-        <w:keepLines w:val="0"/>
-        <w:widowControl w:val="0"/>
-        <w:pBdr>
-          <w:top w:space="0" w:sz="0" w:val="nil"/>
-          <w:left w:space="0" w:sz="0" w:val="nil"/>
-          <w:bottom w:space="0" w:sz="0" w:val="nil"/>
-          <w:right w:space="0" w:sz="0" w:val="nil"/>
-          <w:between w:space="0" w:sz="0" w:val="nil"/>
-        </w:pBdr>
-        <w:shd w:fill="auto" w:val="clear"/>
-        <w:spacing w:after="0" w:before="0" w:line="240" w:lineRule="auto"/>
-        <w:ind w:left="0" w:right="0" w:firstLine="0"/>
-        <w:contextualSpacing w:val="0"/>
-        <w:jc w:val="left"/>
-        <w:rPr>
-          <w:rFonts w:ascii="Arial" w:cs="Arial" w:eastAsia="Arial" w:hAnsi="Arial"/>
-          <w:b w:val="0"/>
-          <w:i w:val="0"/>
-          <w:smallCaps w:val="0"/>
-          <w:strike w:val="0"/>
-          <w:color w:val="000000"/>
-          <w:sz w:val="22"/>
-          <w:szCs w:val="22"/>
-          <w:u w:val="none"/>
-          <w:shd w:fill="auto" w:val="clear"/>
-          <w:vertAlign w:val="baseline"/>
-        </w:rPr>
-      </w:pPr>
-      <w:r>
-        <w:rPr>
-          <w:rFonts w:ascii="Arial" w:cs="Arial" w:eastAsia="Arial" w:hAnsi="Arial"/>
-          <w:b w:val="0"/>
-          <w:i w:val="0"/>
-          <w:smallCaps w:val="0"/>
-          <w:strike w:val="0"/>
-          <w:color w:val="000000"/>
-          <w:sz w:val="22"/>
-          <w:szCs w:val="22"/>
-          <w:u w:val="none"/>
-          <w:shd w:fill="auto" w:val="clear"/>
-          <w:vertAlign w:val="baseline"/>
-          <w:rtl w:val="0"/>
-        </w:rPr>
         <w:t xml:space="preserve">No caso, o usuário recebe um PIN seguro, onde poderá acessar um aba do site ou convite para realizar entrevista online/remota.</w:t>
       </w:r>
     </w:p>
@@ -2335,31 +2149,31 @@
         <w:ind w:left="720" w:hanging="360"/>
       </w:pPr>
       <w:rPr>
-        <w:rFonts w:ascii="Noto Sans Symbols" w:cs="Noto Sans Symbols" w:eastAsia="Noto Sans Symbols" w:hAnsi="Noto Sans Symbols"/>
+        <w:u w:val="none"/>
       </w:rPr>
     </w:lvl>
     <w:lvl w:ilvl="1">
       <w:start w:val="1"/>
       <w:numFmt w:val="bullet"/>
-      <w:lvlText w:val="o"/>
+      <w:lvlText w:val="○"/>
       <w:lvlJc w:val="left"/>
       <w:pPr>
         <w:ind w:left="1440" w:hanging="360"/>
       </w:pPr>
       <w:rPr>
-        <w:rFonts w:ascii="Courier New" w:cs="Courier New" w:eastAsia="Courier New" w:hAnsi="Courier New"/>
+        <w:u w:val="none"/>
       </w:rPr>
     </w:lvl>
     <w:lvl w:ilvl="2">
       <w:start w:val="1"/>
       <w:numFmt w:val="bullet"/>
-      <w:lvlText w:val="▪"/>
+      <w:lvlText w:val="■"/>
       <w:lvlJc w:val="left"/>
       <w:pPr>
         <w:ind w:left="2160" w:hanging="360"/>
       </w:pPr>
       <w:rPr>
-        <w:rFonts w:ascii="Noto Sans Symbols" w:cs="Noto Sans Symbols" w:eastAsia="Noto Sans Symbols" w:hAnsi="Noto Sans Symbols"/>
+        <w:u w:val="none"/>
       </w:rPr>
     </w:lvl>
     <w:lvl w:ilvl="3">
@@ -2371,31 +2185,31 @@
         <w:ind w:left="2880" w:hanging="360"/>
       </w:pPr>
       <w:rPr>
-        <w:rFonts w:ascii="Noto Sans Symbols" w:cs="Noto Sans Symbols" w:eastAsia="Noto Sans Symbols" w:hAnsi="Noto Sans Symbols"/>
+        <w:u w:val="none"/>
       </w:rPr>
     </w:lvl>
     <w:lvl w:ilvl="4">
       <w:start w:val="1"/>
       <w:numFmt w:val="bullet"/>
-      <w:lvlText w:val="o"/>
+      <w:lvlText w:val="○"/>
       <w:lvlJc w:val="left"/>
       <w:pPr>
         <w:ind w:left="3600" w:hanging="360"/>
       </w:pPr>
       <w:rPr>
-        <w:rFonts w:ascii="Courier New" w:cs="Courier New" w:eastAsia="Courier New" w:hAnsi="Courier New"/>
+        <w:u w:val="none"/>
       </w:rPr>
     </w:lvl>
     <w:lvl w:ilvl="5">
       <w:start w:val="1"/>
       <w:numFmt w:val="bullet"/>
-      <w:lvlText w:val="▪"/>
+      <w:lvlText w:val="■"/>
       <w:lvlJc w:val="left"/>
       <w:pPr>
         <w:ind w:left="4320" w:hanging="360"/>
       </w:pPr>
       <w:rPr>
-        <w:rFonts w:ascii="Noto Sans Symbols" w:cs="Noto Sans Symbols" w:eastAsia="Noto Sans Symbols" w:hAnsi="Noto Sans Symbols"/>
+        <w:u w:val="none"/>
       </w:rPr>
     </w:lvl>
     <w:lvl w:ilvl="6">
@@ -2407,36 +2221,375 @@
         <w:ind w:left="5040" w:hanging="360"/>
       </w:pPr>
       <w:rPr>
-        <w:rFonts w:ascii="Noto Sans Symbols" w:cs="Noto Sans Symbols" w:eastAsia="Noto Sans Symbols" w:hAnsi="Noto Sans Symbols"/>
+        <w:u w:val="none"/>
       </w:rPr>
     </w:lvl>
     <w:lvl w:ilvl="7">
       <w:start w:val="1"/>
       <w:numFmt w:val="bullet"/>
-      <w:lvlText w:val="o"/>
+      <w:lvlText w:val="○"/>
       <w:lvlJc w:val="left"/>
       <w:pPr>
         <w:ind w:left="5760" w:hanging="360"/>
       </w:pPr>
       <w:rPr>
-        <w:rFonts w:ascii="Courier New" w:cs="Courier New" w:eastAsia="Courier New" w:hAnsi="Courier New"/>
+        <w:u w:val="none"/>
       </w:rPr>
     </w:lvl>
     <w:lvl w:ilvl="8">
       <w:start w:val="1"/>
       <w:numFmt w:val="bullet"/>
-      <w:lvlText w:val="▪"/>
+      <w:lvlText w:val="■"/>
       <w:lvlJc w:val="left"/>
       <w:pPr>
         <w:ind w:left="6480" w:hanging="360"/>
       </w:pPr>
       <w:rPr>
-        <w:rFonts w:ascii="Noto Sans Symbols" w:cs="Noto Sans Symbols" w:eastAsia="Noto Sans Symbols" w:hAnsi="Noto Sans Symbols"/>
+        <w:u w:val="none"/>
+      </w:rPr>
+    </w:lvl>
+  </w:abstractNum>
+  <w:abstractNum w:abstractNumId="2">
+    <w:lvl w:ilvl="0">
+      <w:start w:val="1"/>
+      <w:numFmt w:val="bullet"/>
+      <w:lvlText w:val="●"/>
+      <w:lvlJc w:val="left"/>
+      <w:pPr>
+        <w:ind w:left="720" w:hanging="360"/>
+      </w:pPr>
+      <w:rPr>
+        <w:u w:val="none"/>
+      </w:rPr>
+    </w:lvl>
+    <w:lvl w:ilvl="1">
+      <w:start w:val="1"/>
+      <w:numFmt w:val="bullet"/>
+      <w:lvlText w:val="○"/>
+      <w:lvlJc w:val="left"/>
+      <w:pPr>
+        <w:ind w:left="1440" w:hanging="360"/>
+      </w:pPr>
+      <w:rPr>
+        <w:u w:val="none"/>
+      </w:rPr>
+    </w:lvl>
+    <w:lvl w:ilvl="2">
+      <w:start w:val="1"/>
+      <w:numFmt w:val="bullet"/>
+      <w:lvlText w:val="■"/>
+      <w:lvlJc w:val="left"/>
+      <w:pPr>
+        <w:ind w:left="2160" w:hanging="360"/>
+      </w:pPr>
+      <w:rPr>
+        <w:u w:val="none"/>
+      </w:rPr>
+    </w:lvl>
+    <w:lvl w:ilvl="3">
+      <w:start w:val="1"/>
+      <w:numFmt w:val="bullet"/>
+      <w:lvlText w:val="●"/>
+      <w:lvlJc w:val="left"/>
+      <w:pPr>
+        <w:ind w:left="2880" w:hanging="360"/>
+      </w:pPr>
+      <w:rPr>
+        <w:u w:val="none"/>
+      </w:rPr>
+    </w:lvl>
+    <w:lvl w:ilvl="4">
+      <w:start w:val="1"/>
+      <w:numFmt w:val="bullet"/>
+      <w:lvlText w:val="○"/>
+      <w:lvlJc w:val="left"/>
+      <w:pPr>
+        <w:ind w:left="3600" w:hanging="360"/>
+      </w:pPr>
+      <w:rPr>
+        <w:u w:val="none"/>
+      </w:rPr>
+    </w:lvl>
+    <w:lvl w:ilvl="5">
+      <w:start w:val="1"/>
+      <w:numFmt w:val="bullet"/>
+      <w:lvlText w:val="■"/>
+      <w:lvlJc w:val="left"/>
+      <w:pPr>
+        <w:ind w:left="4320" w:hanging="360"/>
+      </w:pPr>
+      <w:rPr>
+        <w:u w:val="none"/>
+      </w:rPr>
+    </w:lvl>
+    <w:lvl w:ilvl="6">
+      <w:start w:val="1"/>
+      <w:numFmt w:val="bullet"/>
+      <w:lvlText w:val="●"/>
+      <w:lvlJc w:val="left"/>
+      <w:pPr>
+        <w:ind w:left="5040" w:hanging="360"/>
+      </w:pPr>
+      <w:rPr>
+        <w:u w:val="none"/>
+      </w:rPr>
+    </w:lvl>
+    <w:lvl w:ilvl="7">
+      <w:start w:val="1"/>
+      <w:numFmt w:val="bullet"/>
+      <w:lvlText w:val="○"/>
+      <w:lvlJc w:val="left"/>
+      <w:pPr>
+        <w:ind w:left="5760" w:hanging="360"/>
+      </w:pPr>
+      <w:rPr>
+        <w:u w:val="none"/>
+      </w:rPr>
+    </w:lvl>
+    <w:lvl w:ilvl="8">
+      <w:start w:val="1"/>
+      <w:numFmt w:val="bullet"/>
+      <w:lvlText w:val="■"/>
+      <w:lvlJc w:val="left"/>
+      <w:pPr>
+        <w:ind w:left="6480" w:hanging="360"/>
+      </w:pPr>
+      <w:rPr>
+        <w:u w:val="none"/>
+      </w:rPr>
+    </w:lvl>
+  </w:abstractNum>
+  <w:abstractNum w:abstractNumId="3">
+    <w:lvl w:ilvl="0">
+      <w:start w:val="1"/>
+      <w:numFmt w:val="bullet"/>
+      <w:lvlText w:val="●"/>
+      <w:lvlJc w:val="left"/>
+      <w:pPr>
+        <w:ind w:left="720" w:hanging="360"/>
+      </w:pPr>
+      <w:rPr>
+        <w:u w:val="none"/>
+      </w:rPr>
+    </w:lvl>
+    <w:lvl w:ilvl="1">
+      <w:start w:val="1"/>
+      <w:numFmt w:val="bullet"/>
+      <w:lvlText w:val="○"/>
+      <w:lvlJc w:val="left"/>
+      <w:pPr>
+        <w:ind w:left="1440" w:hanging="360"/>
+      </w:pPr>
+      <w:rPr>
+        <w:u w:val="none"/>
+      </w:rPr>
+    </w:lvl>
+    <w:lvl w:ilvl="2">
+      <w:start w:val="1"/>
+      <w:numFmt w:val="bullet"/>
+      <w:lvlText w:val="■"/>
+      <w:lvlJc w:val="left"/>
+      <w:pPr>
+        <w:ind w:left="2160" w:hanging="360"/>
+      </w:pPr>
+      <w:rPr>
+        <w:u w:val="none"/>
+      </w:rPr>
+    </w:lvl>
+    <w:lvl w:ilvl="3">
+      <w:start w:val="1"/>
+      <w:numFmt w:val="bullet"/>
+      <w:lvlText w:val="●"/>
+      <w:lvlJc w:val="left"/>
+      <w:pPr>
+        <w:ind w:left="2880" w:hanging="360"/>
+      </w:pPr>
+      <w:rPr>
+        <w:u w:val="none"/>
+      </w:rPr>
+    </w:lvl>
+    <w:lvl w:ilvl="4">
+      <w:start w:val="1"/>
+      <w:numFmt w:val="bullet"/>
+      <w:lvlText w:val="○"/>
+      <w:lvlJc w:val="left"/>
+      <w:pPr>
+        <w:ind w:left="3600" w:hanging="360"/>
+      </w:pPr>
+      <w:rPr>
+        <w:u w:val="none"/>
+      </w:rPr>
+    </w:lvl>
+    <w:lvl w:ilvl="5">
+      <w:start w:val="1"/>
+      <w:numFmt w:val="bullet"/>
+      <w:lvlText w:val="■"/>
+      <w:lvlJc w:val="left"/>
+      <w:pPr>
+        <w:ind w:left="4320" w:hanging="360"/>
+      </w:pPr>
+      <w:rPr>
+        <w:u w:val="none"/>
+      </w:rPr>
+    </w:lvl>
+    <w:lvl w:ilvl="6">
+      <w:start w:val="1"/>
+      <w:numFmt w:val="bullet"/>
+      <w:lvlText w:val="●"/>
+      <w:lvlJc w:val="left"/>
+      <w:pPr>
+        <w:ind w:left="5040" w:hanging="360"/>
+      </w:pPr>
+      <w:rPr>
+        <w:u w:val="none"/>
+      </w:rPr>
+    </w:lvl>
+    <w:lvl w:ilvl="7">
+      <w:start w:val="1"/>
+      <w:numFmt w:val="bullet"/>
+      <w:lvlText w:val="○"/>
+      <w:lvlJc w:val="left"/>
+      <w:pPr>
+        <w:ind w:left="5760" w:hanging="360"/>
+      </w:pPr>
+      <w:rPr>
+        <w:u w:val="none"/>
+      </w:rPr>
+    </w:lvl>
+    <w:lvl w:ilvl="8">
+      <w:start w:val="1"/>
+      <w:numFmt w:val="bullet"/>
+      <w:lvlText w:val="■"/>
+      <w:lvlJc w:val="left"/>
+      <w:pPr>
+        <w:ind w:left="6480" w:hanging="360"/>
+      </w:pPr>
+      <w:rPr>
+        <w:u w:val="none"/>
+      </w:rPr>
+    </w:lvl>
+  </w:abstractNum>
+  <w:abstractNum w:abstractNumId="4">
+    <w:lvl w:ilvl="0">
+      <w:start w:val="1"/>
+      <w:numFmt w:val="bullet"/>
+      <w:lvlText w:val="●"/>
+      <w:lvlJc w:val="left"/>
+      <w:pPr>
+        <w:ind w:left="720" w:hanging="360"/>
+      </w:pPr>
+      <w:rPr>
+        <w:u w:val="none"/>
+      </w:rPr>
+    </w:lvl>
+    <w:lvl w:ilvl="1">
+      <w:start w:val="1"/>
+      <w:numFmt w:val="bullet"/>
+      <w:lvlText w:val="○"/>
+      <w:lvlJc w:val="left"/>
+      <w:pPr>
+        <w:ind w:left="1440" w:hanging="360"/>
+      </w:pPr>
+      <w:rPr>
+        <w:u w:val="none"/>
+      </w:rPr>
+    </w:lvl>
+    <w:lvl w:ilvl="2">
+      <w:start w:val="1"/>
+      <w:numFmt w:val="bullet"/>
+      <w:lvlText w:val="■"/>
+      <w:lvlJc w:val="left"/>
+      <w:pPr>
+        <w:ind w:left="2160" w:hanging="360"/>
+      </w:pPr>
+      <w:rPr>
+        <w:u w:val="none"/>
+      </w:rPr>
+    </w:lvl>
+    <w:lvl w:ilvl="3">
+      <w:start w:val="1"/>
+      <w:numFmt w:val="bullet"/>
+      <w:lvlText w:val="●"/>
+      <w:lvlJc w:val="left"/>
+      <w:pPr>
+        <w:ind w:left="2880" w:hanging="360"/>
+      </w:pPr>
+      <w:rPr>
+        <w:u w:val="none"/>
+      </w:rPr>
+    </w:lvl>
+    <w:lvl w:ilvl="4">
+      <w:start w:val="1"/>
+      <w:numFmt w:val="bullet"/>
+      <w:lvlText w:val="○"/>
+      <w:lvlJc w:val="left"/>
+      <w:pPr>
+        <w:ind w:left="3600" w:hanging="360"/>
+      </w:pPr>
+      <w:rPr>
+        <w:u w:val="none"/>
+      </w:rPr>
+    </w:lvl>
+    <w:lvl w:ilvl="5">
+      <w:start w:val="1"/>
+      <w:numFmt w:val="bullet"/>
+      <w:lvlText w:val="■"/>
+      <w:lvlJc w:val="left"/>
+      <w:pPr>
+        <w:ind w:left="4320" w:hanging="360"/>
+      </w:pPr>
+      <w:rPr>
+        <w:u w:val="none"/>
+      </w:rPr>
+    </w:lvl>
+    <w:lvl w:ilvl="6">
+      <w:start w:val="1"/>
+      <w:numFmt w:val="bullet"/>
+      <w:lvlText w:val="●"/>
+      <w:lvlJc w:val="left"/>
+      <w:pPr>
+        <w:ind w:left="5040" w:hanging="360"/>
+      </w:pPr>
+      <w:rPr>
+        <w:u w:val="none"/>
+      </w:rPr>
+    </w:lvl>
+    <w:lvl w:ilvl="7">
+      <w:start w:val="1"/>
+      <w:numFmt w:val="bullet"/>
+      <w:lvlText w:val="○"/>
+      <w:lvlJc w:val="left"/>
+      <w:pPr>
+        <w:ind w:left="5760" w:hanging="360"/>
+      </w:pPr>
+      <w:rPr>
+        <w:u w:val="none"/>
+      </w:rPr>
+    </w:lvl>
+    <w:lvl w:ilvl="8">
+      <w:start w:val="1"/>
+      <w:numFmt w:val="bullet"/>
+      <w:lvlText w:val="■"/>
+      <w:lvlJc w:val="left"/>
+      <w:pPr>
+        <w:ind w:left="6480" w:hanging="360"/>
+      </w:pPr>
+      <w:rPr>
+        <w:u w:val="none"/>
       </w:rPr>
     </w:lvl>
   </w:abstractNum>
   <w:num w:numId="1">
     <w:abstractNumId w:val="1"/>
+  </w:num>
+  <w:num w:numId="2">
+    <w:abstractNumId w:val="2"/>
+  </w:num>
+  <w:num w:numId="3">
+    <w:abstractNumId w:val="3"/>
+  </w:num>
+  <w:num w:numId="4">
+    <w:abstractNumId w:val="4"/>
   </w:num>
 </w:numbering>
 </file>

</xml_diff>

<commit_message>
Update: Mudanças após a avaliação
</commit_message>
<xml_diff>
--- a/Documentos/Descritivo-visão-projeto.docx
+++ b/Documentos/Descritivo-visão-projeto.docx
@@ -2,6 +2,645 @@
 <file path=word/document.xml><?xml version="1.0" encoding="utf-8"?>
 <w:document xmlns:mc="http://schemas.openxmlformats.org/markup-compatibility/2006" xmlns:o="urn:schemas-microsoft-com:office:office" xmlns:r="http://schemas.openxmlformats.org/officeDocument/2006/relationships" xmlns:m="http://schemas.openxmlformats.org/officeDocument/2006/math" xmlns:v="urn:schemas-microsoft-com:vml" xmlns:wp="http://schemas.openxmlformats.org/drawingml/2006/wordprocessingDrawing" xmlns:w10="urn:schemas-microsoft-com:office:word" xmlns:w="http://schemas.openxmlformats.org/wordprocessingml/2006/main" xmlns:wne="http://schemas.microsoft.com/office/word/2006/wordml" xmlns:sl="http://schemas.openxmlformats.org/schemaLibrary/2006/main" xmlns:a="http://schemas.openxmlformats.org/drawingml/2006/main" xmlns:pic="http://schemas.openxmlformats.org/drawingml/2006/picture" xmlns:c="http://schemas.openxmlformats.org/drawingml/2006/chart" xmlns:lc="http://schemas.openxmlformats.org/drawingml/2006/lockedCanvas" xmlns:dgm="http://schemas.openxmlformats.org/drawingml/2006/diagram" xmlns:wps="http://schemas.microsoft.com/office/word/2010/wordprocessingShape" xmlns:wpg="http://schemas.microsoft.com/office/word/2010/wordprocessingGroup" xmlns:w14="http://schemas.microsoft.com/office/word/2010/wordml" xmlns:w15="http://schemas.microsoft.com/office/word/2012/wordml">
   <w:body>
+    <w:p>
+      <w:pPr>
+        <w:spacing w:after="160" w:before="0" w:line="259" w:lineRule="auto"/>
+        <w:contextualSpacing w:val="0"/>
+        <w:jc w:val="center"/>
+        <w:rPr>
+          <w:b w:val="1"/>
+          <w:sz w:val="28"/>
+          <w:szCs w:val="28"/>
+        </w:rPr>
+      </w:pPr>
+      <w:r>
+        <w:rPr>
+          <w:b w:val="1"/>
+          <w:sz w:val="28"/>
+          <w:szCs w:val="28"/>
+          <w:rtl w:val="0"/>
+        </w:rPr>
+        <w:t xml:space="preserve">FIAP-FACULDADE DE INFORMÁTICA E ADMINISTRAÇÃO PAULISTA</w:t>
+      </w:r>
+    </w:p>
+    <w:p>
+      <w:pPr>
+        <w:spacing w:after="0" w:before="0" w:line="259" w:lineRule="auto"/>
+        <w:contextualSpacing w:val="0"/>
+        <w:jc w:val="center"/>
+        <w:rPr>
+          <w:sz w:val="22"/>
+          <w:szCs w:val="22"/>
+        </w:rPr>
+      </w:pPr>
+      <w:r>
+        <w:rPr>
+          <w:rtl w:val="0"/>
+        </w:rPr>
+      </w:r>
+    </w:p>
+    <w:p>
+      <w:pPr>
+        <w:spacing w:after="0" w:before="0" w:line="259" w:lineRule="auto"/>
+        <w:contextualSpacing w:val="0"/>
+        <w:jc w:val="left"/>
+        <w:rPr/>
+      </w:pPr>
+      <w:r>
+        <w:rPr>
+          <w:rtl w:val="0"/>
+        </w:rPr>
+      </w:r>
+    </w:p>
+    <w:p>
+      <w:pPr>
+        <w:spacing w:after="0" w:before="0" w:line="259" w:lineRule="auto"/>
+        <w:contextualSpacing w:val="0"/>
+        <w:jc w:val="center"/>
+        <w:rPr/>
+      </w:pPr>
+      <w:r>
+        <w:rPr>
+          <w:rtl w:val="0"/>
+        </w:rPr>
+        <w:t xml:space="preserve">Debora Ribeiro Silva - RM 78297</w:t>
+      </w:r>
+    </w:p>
+    <w:p>
+      <w:pPr>
+        <w:spacing w:after="0" w:before="0" w:line="259" w:lineRule="auto"/>
+        <w:contextualSpacing w:val="0"/>
+        <w:jc w:val="center"/>
+        <w:rPr/>
+      </w:pPr>
+      <w:r>
+        <w:rPr>
+          <w:rtl w:val="0"/>
+        </w:rPr>
+        <w:t xml:space="preserve">Caio Laurenti Bianchini – RM 77850</w:t>
+      </w:r>
+    </w:p>
+    <w:p>
+      <w:pPr>
+        <w:spacing w:after="0" w:before="0" w:line="259" w:lineRule="auto"/>
+        <w:contextualSpacing w:val="0"/>
+        <w:jc w:val="center"/>
+        <w:rPr>
+          <w:rFonts w:ascii="Calibri" w:cs="Calibri" w:eastAsia="Calibri" w:hAnsi="Calibri"/>
+          <w:sz w:val="22"/>
+          <w:szCs w:val="22"/>
+        </w:rPr>
+      </w:pPr>
+      <w:r>
+        <w:rPr>
+          <w:rtl w:val="0"/>
+        </w:rPr>
+        <w:t xml:space="preserve">Jonathan Victor de Melo Salu – RM 79563</w:t>
+      </w:r>
+      <w:r>
+        <w:rPr>
+          <w:rtl w:val="0"/>
+        </w:rPr>
+      </w:r>
+    </w:p>
+    <w:p>
+      <w:pPr>
+        <w:spacing w:after="0" w:before="0" w:line="259" w:lineRule="auto"/>
+        <w:contextualSpacing w:val="0"/>
+        <w:jc w:val="center"/>
+        <w:rPr/>
+      </w:pPr>
+      <w:r>
+        <w:rPr>
+          <w:rtl w:val="0"/>
+        </w:rPr>
+        <w:t xml:space="preserve">Mateus de Oliveira Igreja – RM 77807</w:t>
+      </w:r>
+    </w:p>
+    <w:p>
+      <w:pPr>
+        <w:spacing w:after="0" w:before="0" w:line="259" w:lineRule="auto"/>
+        <w:contextualSpacing w:val="0"/>
+        <w:jc w:val="center"/>
+        <w:rPr/>
+      </w:pPr>
+      <w:r>
+        <w:rPr>
+          <w:rtl w:val="0"/>
+        </w:rPr>
+        <w:t xml:space="preserve">Maurício Rodrigues Oliveira – RM 79261</w:t>
+      </w:r>
+    </w:p>
+    <w:p>
+      <w:pPr>
+        <w:spacing w:after="0" w:before="0" w:line="259" w:lineRule="auto"/>
+        <w:contextualSpacing w:val="0"/>
+        <w:jc w:val="center"/>
+        <w:rPr/>
+      </w:pPr>
+      <w:r>
+        <w:rPr>
+          <w:rtl w:val="0"/>
+        </w:rPr>
+        <w:t xml:space="preserve">  </w:t>
+      </w:r>
+    </w:p>
+    <w:p>
+      <w:pPr>
+        <w:spacing w:after="0" w:before="0" w:line="259" w:lineRule="auto"/>
+        <w:contextualSpacing w:val="0"/>
+        <w:jc w:val="center"/>
+        <w:rPr/>
+      </w:pPr>
+      <w:r>
+        <w:rPr>
+          <w:rtl w:val="0"/>
+        </w:rPr>
+      </w:r>
+    </w:p>
+    <w:p>
+      <w:pPr>
+        <w:spacing w:after="0" w:before="0" w:line="259" w:lineRule="auto"/>
+        <w:contextualSpacing w:val="0"/>
+        <w:jc w:val="center"/>
+        <w:rPr/>
+      </w:pPr>
+      <w:r>
+        <w:rPr>
+          <w:rtl w:val="0"/>
+        </w:rPr>
+      </w:r>
+    </w:p>
+    <w:p>
+      <w:pPr>
+        <w:spacing w:after="0" w:before="0" w:line="259" w:lineRule="auto"/>
+        <w:contextualSpacing w:val="0"/>
+        <w:jc w:val="center"/>
+        <w:rPr/>
+      </w:pPr>
+      <w:r>
+        <w:rPr>
+          <w:rtl w:val="0"/>
+        </w:rPr>
+      </w:r>
+    </w:p>
+    <w:p>
+      <w:pPr>
+        <w:spacing w:after="0" w:before="0" w:line="259" w:lineRule="auto"/>
+        <w:contextualSpacing w:val="0"/>
+        <w:jc w:val="center"/>
+        <w:rPr/>
+      </w:pPr>
+      <w:r>
+        <w:rPr>
+          <w:rtl w:val="0"/>
+        </w:rPr>
+      </w:r>
+    </w:p>
+    <w:p>
+      <w:pPr>
+        <w:spacing w:after="0" w:before="0" w:line="259" w:lineRule="auto"/>
+        <w:contextualSpacing w:val="0"/>
+        <w:jc w:val="center"/>
+        <w:rPr/>
+      </w:pPr>
+      <w:r>
+        <w:rPr>
+          <w:rtl w:val="0"/>
+        </w:rPr>
+      </w:r>
+    </w:p>
+    <w:p>
+      <w:pPr>
+        <w:spacing w:after="0" w:before="0" w:line="259" w:lineRule="auto"/>
+        <w:contextualSpacing w:val="0"/>
+        <w:jc w:val="center"/>
+        <w:rPr/>
+      </w:pPr>
+      <w:r>
+        <w:rPr>
+          <w:rtl w:val="0"/>
+        </w:rPr>
+      </w:r>
+    </w:p>
+    <w:p>
+      <w:pPr>
+        <w:spacing w:after="0" w:before="0" w:line="240" w:lineRule="auto"/>
+        <w:contextualSpacing w:val="0"/>
+        <w:jc w:val="center"/>
+        <w:rPr>
+          <w:b w:val="1"/>
+          <w:sz w:val="28"/>
+          <w:szCs w:val="28"/>
+        </w:rPr>
+      </w:pPr>
+      <w:r>
+        <w:rPr>
+          <w:rtl w:val="0"/>
+        </w:rPr>
+      </w:r>
+    </w:p>
+    <w:p>
+      <w:pPr>
+        <w:spacing w:after="0" w:before="0" w:line="240" w:lineRule="auto"/>
+        <w:contextualSpacing w:val="0"/>
+        <w:jc w:val="center"/>
+        <w:rPr>
+          <w:b w:val="1"/>
+          <w:sz w:val="28"/>
+          <w:szCs w:val="28"/>
+        </w:rPr>
+      </w:pPr>
+      <w:r>
+        <w:rPr>
+          <w:rtl w:val="0"/>
+        </w:rPr>
+      </w:r>
+    </w:p>
+    <w:p>
+      <w:pPr>
+        <w:spacing w:after="0" w:before="0" w:line="240" w:lineRule="auto"/>
+        <w:contextualSpacing w:val="0"/>
+        <w:jc w:val="center"/>
+        <w:rPr>
+          <w:b w:val="1"/>
+          <w:sz w:val="28"/>
+          <w:szCs w:val="28"/>
+        </w:rPr>
+      </w:pPr>
+      <w:r>
+        <w:rPr>
+          <w:rtl w:val="0"/>
+        </w:rPr>
+      </w:r>
+    </w:p>
+    <w:p>
+      <w:pPr>
+        <w:spacing w:after="0" w:before="0" w:line="240" w:lineRule="auto"/>
+        <w:contextualSpacing w:val="0"/>
+        <w:jc w:val="center"/>
+        <w:rPr>
+          <w:b w:val="1"/>
+          <w:sz w:val="28"/>
+          <w:szCs w:val="28"/>
+        </w:rPr>
+      </w:pPr>
+      <w:r>
+        <w:rPr>
+          <w:rtl w:val="0"/>
+        </w:rPr>
+      </w:r>
+    </w:p>
+    <w:p>
+      <w:pPr>
+        <w:spacing w:after="0" w:before="0" w:line="240" w:lineRule="auto"/>
+        <w:contextualSpacing w:val="0"/>
+        <w:jc w:val="center"/>
+        <w:rPr>
+          <w:b w:val="1"/>
+          <w:sz w:val="28"/>
+          <w:szCs w:val="28"/>
+        </w:rPr>
+      </w:pPr>
+      <w:r>
+        <w:rPr>
+          <w:rtl w:val="0"/>
+        </w:rPr>
+      </w:r>
+    </w:p>
+    <w:p>
+      <w:pPr>
+        <w:spacing w:after="0" w:before="0" w:line="240" w:lineRule="auto"/>
+        <w:contextualSpacing w:val="0"/>
+        <w:jc w:val="center"/>
+        <w:rPr>
+          <w:b w:val="1"/>
+          <w:sz w:val="28"/>
+          <w:szCs w:val="28"/>
+        </w:rPr>
+      </w:pPr>
+      <w:r>
+        <w:rPr>
+          <w:rtl w:val="0"/>
+        </w:rPr>
+      </w:r>
+    </w:p>
+    <w:p>
+      <w:pPr>
+        <w:spacing w:after="0" w:before="0" w:line="259" w:lineRule="auto"/>
+        <w:contextualSpacing w:val="0"/>
+        <w:jc w:val="center"/>
+        <w:rPr>
+          <w:b w:val="1"/>
+          <w:sz w:val="28"/>
+          <w:szCs w:val="28"/>
+        </w:rPr>
+      </w:pPr>
+      <w:r>
+        <w:rPr>
+          <w:b w:val="1"/>
+          <w:sz w:val="28"/>
+          <w:szCs w:val="28"/>
+          <w:rtl w:val="0"/>
+        </w:rPr>
+        <w:t xml:space="preserve">1</w:t>
+      </w:r>
+      <w:r>
+        <w:rPr>
+          <w:b w:val="1"/>
+          <w:color w:val="222222"/>
+          <w:sz w:val="28"/>
+          <w:szCs w:val="28"/>
+          <w:highlight w:val="white"/>
+          <w:rtl w:val="0"/>
+        </w:rPr>
+        <w:t xml:space="preserve">°</w:t>
+      </w:r>
+      <w:r>
+        <w:rPr>
+          <w:b w:val="1"/>
+          <w:sz w:val="28"/>
+          <w:szCs w:val="28"/>
+          <w:rtl w:val="0"/>
+        </w:rPr>
+        <w:t xml:space="preserve"> ENTREGÁVEL DE ENGENHARIA DE SOFTWARE</w:t>
+      </w:r>
+    </w:p>
+    <w:p>
+      <w:pPr>
+        <w:spacing w:after="0" w:before="0" w:line="259" w:lineRule="auto"/>
+        <w:contextualSpacing w:val="0"/>
+        <w:jc w:val="center"/>
+        <w:rPr/>
+      </w:pPr>
+      <w:r>
+        <w:rPr>
+          <w:rtl w:val="0"/>
+        </w:rPr>
+      </w:r>
+    </w:p>
+    <w:p>
+      <w:pPr>
+        <w:spacing w:after="0" w:before="0" w:line="259" w:lineRule="auto"/>
+        <w:contextualSpacing w:val="0"/>
+        <w:jc w:val="center"/>
+        <w:rPr/>
+      </w:pPr>
+      <w:r>
+        <w:rPr>
+          <w:rtl w:val="0"/>
+        </w:rPr>
+      </w:r>
+    </w:p>
+    <w:p>
+      <w:pPr>
+        <w:spacing w:after="0" w:before="0" w:line="259" w:lineRule="auto"/>
+        <w:contextualSpacing w:val="0"/>
+        <w:jc w:val="center"/>
+        <w:rPr/>
+      </w:pPr>
+      <w:r>
+        <w:rPr>
+          <w:rtl w:val="0"/>
+        </w:rPr>
+      </w:r>
+    </w:p>
+    <w:p>
+      <w:pPr>
+        <w:spacing w:after="0" w:before="0" w:line="259" w:lineRule="auto"/>
+        <w:contextualSpacing w:val="0"/>
+        <w:jc w:val="center"/>
+        <w:rPr/>
+      </w:pPr>
+      <w:r>
+        <w:rPr>
+          <w:rtl w:val="0"/>
+        </w:rPr>
+      </w:r>
+    </w:p>
+    <w:p>
+      <w:pPr>
+        <w:spacing w:after="0" w:before="0" w:line="259" w:lineRule="auto"/>
+        <w:contextualSpacing w:val="0"/>
+        <w:jc w:val="center"/>
+        <w:rPr/>
+      </w:pPr>
+      <w:r>
+        <w:rPr>
+          <w:rtl w:val="0"/>
+        </w:rPr>
+      </w:r>
+    </w:p>
+    <w:p>
+      <w:pPr>
+        <w:spacing w:after="0" w:before="0" w:line="259" w:lineRule="auto"/>
+        <w:contextualSpacing w:val="0"/>
+        <w:jc w:val="center"/>
+        <w:rPr/>
+      </w:pPr>
+      <w:r>
+        <w:rPr>
+          <w:rtl w:val="0"/>
+        </w:rPr>
+      </w:r>
+    </w:p>
+    <w:p>
+      <w:pPr>
+        <w:spacing w:after="0" w:before="0" w:line="259" w:lineRule="auto"/>
+        <w:contextualSpacing w:val="0"/>
+        <w:jc w:val="center"/>
+        <w:rPr/>
+      </w:pPr>
+      <w:r>
+        <w:rPr>
+          <w:rtl w:val="0"/>
+        </w:rPr>
+      </w:r>
+    </w:p>
+    <w:p>
+      <w:pPr>
+        <w:spacing w:after="0" w:before="0" w:line="259" w:lineRule="auto"/>
+        <w:contextualSpacing w:val="0"/>
+        <w:jc w:val="center"/>
+        <w:rPr/>
+      </w:pPr>
+      <w:r>
+        <w:rPr>
+          <w:rtl w:val="0"/>
+        </w:rPr>
+      </w:r>
+    </w:p>
+    <w:p>
+      <w:pPr>
+        <w:spacing w:after="0" w:before="0" w:line="259" w:lineRule="auto"/>
+        <w:contextualSpacing w:val="0"/>
+        <w:jc w:val="center"/>
+        <w:rPr/>
+      </w:pPr>
+      <w:r>
+        <w:rPr>
+          <w:rtl w:val="0"/>
+        </w:rPr>
+      </w:r>
+    </w:p>
+    <w:p>
+      <w:pPr>
+        <w:spacing w:after="0" w:before="0" w:line="259" w:lineRule="auto"/>
+        <w:contextualSpacing w:val="0"/>
+        <w:jc w:val="center"/>
+        <w:rPr/>
+      </w:pPr>
+      <w:r>
+        <w:rPr>
+          <w:rtl w:val="0"/>
+        </w:rPr>
+      </w:r>
+    </w:p>
+    <w:p>
+      <w:pPr>
+        <w:spacing w:after="0" w:before="0" w:line="240" w:lineRule="auto"/>
+        <w:contextualSpacing w:val="0"/>
+        <w:jc w:val="center"/>
+        <w:rPr/>
+      </w:pPr>
+      <w:r>
+        <w:rPr>
+          <w:rtl w:val="0"/>
+        </w:rPr>
+      </w:r>
+    </w:p>
+    <w:p>
+      <w:pPr>
+        <w:spacing w:after="0" w:before="0" w:line="240" w:lineRule="auto"/>
+        <w:contextualSpacing w:val="0"/>
+        <w:jc w:val="center"/>
+        <w:rPr/>
+      </w:pPr>
+      <w:r>
+        <w:rPr>
+          <w:rtl w:val="0"/>
+        </w:rPr>
+      </w:r>
+    </w:p>
+    <w:p>
+      <w:pPr>
+        <w:spacing w:after="0" w:before="0" w:line="240" w:lineRule="auto"/>
+        <w:contextualSpacing w:val="0"/>
+        <w:jc w:val="center"/>
+        <w:rPr/>
+      </w:pPr>
+      <w:r>
+        <w:rPr>
+          <w:rtl w:val="0"/>
+        </w:rPr>
+      </w:r>
+    </w:p>
+    <w:p>
+      <w:pPr>
+        <w:spacing w:after="0" w:before="0" w:line="240" w:lineRule="auto"/>
+        <w:contextualSpacing w:val="0"/>
+        <w:jc w:val="center"/>
+        <w:rPr/>
+      </w:pPr>
+      <w:r>
+        <w:rPr>
+          <w:rtl w:val="0"/>
+        </w:rPr>
+      </w:r>
+    </w:p>
+    <w:p>
+      <w:pPr>
+        <w:spacing w:after="0" w:before="0" w:line="240" w:lineRule="auto"/>
+        <w:contextualSpacing w:val="0"/>
+        <w:jc w:val="center"/>
+        <w:rPr/>
+      </w:pPr>
+      <w:r>
+        <w:rPr>
+          <w:rtl w:val="0"/>
+        </w:rPr>
+      </w:r>
+    </w:p>
+    <w:p>
+      <w:pPr>
+        <w:spacing w:after="0" w:before="0" w:line="240" w:lineRule="auto"/>
+        <w:contextualSpacing w:val="0"/>
+        <w:jc w:val="center"/>
+        <w:rPr/>
+      </w:pPr>
+      <w:r>
+        <w:rPr>
+          <w:rtl w:val="0"/>
+        </w:rPr>
+      </w:r>
+    </w:p>
+    <w:p>
+      <w:pPr>
+        <w:spacing w:after="0" w:before="0" w:line="240" w:lineRule="auto"/>
+        <w:contextualSpacing w:val="0"/>
+        <w:jc w:val="center"/>
+        <w:rPr/>
+      </w:pPr>
+      <w:r>
+        <w:rPr>
+          <w:rtl w:val="0"/>
+        </w:rPr>
+      </w:r>
+    </w:p>
+    <w:p>
+      <w:pPr>
+        <w:spacing w:after="0" w:before="0" w:line="240" w:lineRule="auto"/>
+        <w:contextualSpacing w:val="0"/>
+        <w:jc w:val="center"/>
+        <w:rPr/>
+      </w:pPr>
+      <w:r>
+        <w:rPr>
+          <w:rtl w:val="0"/>
+        </w:rPr>
+      </w:r>
+    </w:p>
+    <w:p>
+      <w:pPr>
+        <w:spacing w:after="0" w:before="0" w:line="240" w:lineRule="auto"/>
+        <w:contextualSpacing w:val="0"/>
+        <w:jc w:val="center"/>
+        <w:rPr/>
+      </w:pPr>
+      <w:r>
+        <w:rPr>
+          <w:rtl w:val="0"/>
+        </w:rPr>
+      </w:r>
+    </w:p>
+    <w:p>
+      <w:pPr>
+        <w:spacing w:after="0" w:before="0" w:line="240" w:lineRule="auto"/>
+        <w:contextualSpacing w:val="0"/>
+        <w:jc w:val="center"/>
+        <w:rPr/>
+      </w:pPr>
+      <w:r>
+        <w:rPr>
+          <w:rtl w:val="0"/>
+        </w:rPr>
+        <w:t xml:space="preserve">São Paulo</w:t>
+      </w:r>
+    </w:p>
+    <w:p>
+      <w:pPr>
+        <w:spacing w:after="0" w:before="0" w:line="240" w:lineRule="auto"/>
+        <w:contextualSpacing w:val="0"/>
+        <w:jc w:val="center"/>
+        <w:rPr/>
+      </w:pPr>
+      <w:r>
+        <w:rPr>
+          <w:rtl w:val="0"/>
+        </w:rPr>
+        <w:t xml:space="preserve">2018</w:t>
+      </w:r>
+    </w:p>
     <w:p>
       <w:pPr>
         <w:pStyle w:val="Heading1"/>
@@ -2788,9 +3427,12 @@
       </w:r>
     </w:p>
     <w:sectPr>
+      <w:headerReference r:id="rId8" w:type="default"/>
+      <w:headerReference r:id="rId9" w:type="first"/>
       <w:pgSz w:h="16838" w:w="11906"/>
       <w:pgMar w:bottom="1134" w:top="1701" w:left="1701" w:right="1134" w:header="709" w:footer="709"/>
-      <w:pgNumType w:start="1"/>
+      <w:pgNumType w:start="0"/>
+      <w:titlePg w:val="1"/>
     </w:sectPr>
   </w:body>
 </w:document>
@@ -3054,6 +3696,46 @@
     </w:p>
   </w:comment>
 </w:comments>
+</file>
+
+<file path=word/header1.xml><?xml version="1.0" encoding="utf-8"?>
+<w:hdr xmlns:mc="http://schemas.openxmlformats.org/markup-compatibility/2006" xmlns:o="urn:schemas-microsoft-com:office:office" xmlns:r="http://schemas.openxmlformats.org/officeDocument/2006/relationships" xmlns:m="http://schemas.openxmlformats.org/officeDocument/2006/math" xmlns:v="urn:schemas-microsoft-com:vml" xmlns:wp="http://schemas.openxmlformats.org/drawingml/2006/wordprocessingDrawing" xmlns:w10="urn:schemas-microsoft-com:office:word" xmlns:w="http://schemas.openxmlformats.org/wordprocessingml/2006/main" xmlns:wne="http://schemas.microsoft.com/office/word/2006/wordml" xmlns:sl="http://schemas.openxmlformats.org/schemaLibrary/2006/main" xmlns:a="http://schemas.openxmlformats.org/drawingml/2006/main" xmlns:pic="http://schemas.openxmlformats.org/drawingml/2006/picture" xmlns:c="http://schemas.openxmlformats.org/drawingml/2006/chart" xmlns:lc="http://schemas.openxmlformats.org/drawingml/2006/lockedCanvas" xmlns:dgm="http://schemas.openxmlformats.org/drawingml/2006/diagram" xmlns:wps="http://schemas.microsoft.com/office/word/2010/wordprocessingShape" xmlns:wpg="http://schemas.microsoft.com/office/word/2010/wordprocessingGroup" xmlns:w14="http://schemas.microsoft.com/office/word/2010/wordml" xmlns:w15="http://schemas.microsoft.com/office/word/2012/wordml">
+  <w:p>
+    <w:pPr>
+      <w:contextualSpacing w:val="0"/>
+      <w:rPr/>
+    </w:pPr>
+    <w:r>
+      <w:rPr>
+        <w:rtl w:val="0"/>
+      </w:rPr>
+    </w:r>
+  </w:p>
+</w:hdr>
+</file>
+
+<file path=word/header2.xml><?xml version="1.0" encoding="utf-8"?>
+<w:hdr xmlns:mc="http://schemas.openxmlformats.org/markup-compatibility/2006" xmlns:o="urn:schemas-microsoft-com:office:office" xmlns:r="http://schemas.openxmlformats.org/officeDocument/2006/relationships" xmlns:m="http://schemas.openxmlformats.org/officeDocument/2006/math" xmlns:v="urn:schemas-microsoft-com:vml" xmlns:wp="http://schemas.openxmlformats.org/drawingml/2006/wordprocessingDrawing" xmlns:w10="urn:schemas-microsoft-com:office:word" xmlns:w="http://schemas.openxmlformats.org/wordprocessingml/2006/main" xmlns:wne="http://schemas.microsoft.com/office/word/2006/wordml" xmlns:sl="http://schemas.openxmlformats.org/schemaLibrary/2006/main" xmlns:a="http://schemas.openxmlformats.org/drawingml/2006/main" xmlns:pic="http://schemas.openxmlformats.org/drawingml/2006/picture" xmlns:c="http://schemas.openxmlformats.org/drawingml/2006/chart" xmlns:lc="http://schemas.openxmlformats.org/drawingml/2006/lockedCanvas" xmlns:dgm="http://schemas.openxmlformats.org/drawingml/2006/diagram" xmlns:wps="http://schemas.microsoft.com/office/word/2010/wordprocessingShape" xmlns:wpg="http://schemas.microsoft.com/office/word/2010/wordprocessingGroup" xmlns:w14="http://schemas.microsoft.com/office/word/2010/wordml" xmlns:w15="http://schemas.microsoft.com/office/word/2012/wordml">
+  <w:p>
+    <w:pPr>
+      <w:contextualSpacing w:val="0"/>
+      <w:jc w:val="right"/>
+      <w:rPr/>
+    </w:pPr>
+    <w:r>
+      <w:rPr/>
+      <w:fldChar w:fldCharType="begin"/>
+      <w:instrText xml:space="preserve">PAGE</w:instrText>
+      <w:fldChar w:fldCharType="separate"/>
+      <w:fldChar w:fldCharType="end"/>
+    </w:r>
+    <w:r>
+      <w:rPr>
+        <w:rtl w:val="0"/>
+      </w:rPr>
+    </w:r>
+  </w:p>
+</w:hdr>
 </file>
 
 <file path=word/numbering.xml><?xml version="1.0" encoding="utf-8"?>

</xml_diff>